<commit_message>
Update guidelines to reflect that samples are configured to work with the project environment.
</commit_message>
<xml_diff>
--- a/Kombit.Samples.STS/2G-26_Guideline_Teststub.docx
+++ b/Kombit.Samples.STS/2G-26_Guideline_Teststub.docx
@@ -1,6 +1,6 @@
 
 <file path=word/document.xml><?xml version="1.0" encoding="utf-8"?>
-<w:document xmlns:ve="http://schemas.openxmlformats.org/markup-compatibility/2006" xmlns:o="urn:schemas-microsoft-com:office:office" xmlns:r="http://schemas.openxmlformats.org/officeDocument/2006/relationships" xmlns:m="http://schemas.openxmlformats.org/officeDocument/2006/math" xmlns:v="urn:schemas-microsoft-com:vml" xmlns:wp="http://schemas.openxmlformats.org/drawingml/2006/wordprocessingDrawing" xmlns:w10="urn:schemas-microsoft-com:office:word" xmlns:w="http://schemas.openxmlformats.org/wordprocessingml/2006/main" xmlns:wne="http://schemas.microsoft.com/office/word/2006/wordml">
+<w:document xmlns:wpc="http://schemas.microsoft.com/office/word/2010/wordprocessingCanvas" xmlns:mo="http://schemas.microsoft.com/office/mac/office/2008/main" xmlns:mc="http://schemas.openxmlformats.org/markup-compatibility/2006" xmlns:mv="urn:schemas-microsoft-com:mac:vml" xmlns:o="urn:schemas-microsoft-com:office:office" xmlns:r="http://schemas.openxmlformats.org/officeDocument/2006/relationships" xmlns:m="http://schemas.openxmlformats.org/officeDocument/2006/math" xmlns:v="urn:schemas-microsoft-com:vml" xmlns:wp14="http://schemas.microsoft.com/office/word/2010/wordprocessingDrawing" xmlns:wp="http://schemas.openxmlformats.org/drawingml/2006/wordprocessingDrawing" xmlns:w10="urn:schemas-microsoft-com:office:word" xmlns:w="http://schemas.openxmlformats.org/wordprocessingml/2006/main" xmlns:w14="http://schemas.microsoft.com/office/word/2010/wordml" xmlns:w15="http://schemas.microsoft.com/office/word/2012/wordml" xmlns:wpg="http://schemas.microsoft.com/office/word/2010/wordprocessingGroup" xmlns:wpi="http://schemas.microsoft.com/office/word/2010/wordprocessingInk" xmlns:wne="http://schemas.microsoft.com/office/word/2006/wordml" xmlns:wps="http://schemas.microsoft.com/office/word/2010/wordprocessingShape" mc:Ignorable="w14 w15 wp14 mv">
   <w:body>
     <w:p>
       <w:pPr>
@@ -31,12 +31,12 @@
           <w:szCs w:val="36"/>
           <w:lang w:val="en-US" w:eastAsia="en-US"/>
         </w:rPr>
-        <w:pict>
-          <v:shapetype id="_x0000_t202" coordsize="21600,21600" o:spt="202" path="m,l,21600r21600,l21600,xe">
+        <w:pict w14:anchorId="745FF40A">
+          <v:shapetype id="_x0000_t202" coordsize="21600,21600" o:spt="202" path="m0,0l0,21600,21600,21600,21600,0xe">
             <v:stroke joinstyle="miter"/>
             <v:path gradientshapeok="t" o:connecttype="rect"/>
           </v:shapetype>
-          <v:shape id="Text Box 9" o:spid="_x0000_s1026" type="#_x0000_t202" style="position:absolute;margin-left:266.5pt;margin-top:476.75pt;width:291.95pt;height:291.95pt;z-index:251656192;visibility:visible;mso-position-horizontal-relative:page;mso-position-vertical-relative:page" o:gfxdata="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" fillcolor="#6579ae" stroked="f">
+          <v:shape id="Text_x0020_Box_x0020_9" o:spid="_x0000_s1026" type="#_x0000_t202" style="position:absolute;margin-left:266.5pt;margin-top:476.75pt;width:291.95pt;height:291.95pt;z-index:251656192;visibility:visible;mso-position-horizontal-relative:page;mso-position-vertical-relative:page" o:gfxdata="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" fillcolor="#6579ae" stroked="f">
             <v:textbox inset=",3mm,,3mm">
               <w:txbxContent>
                 <w:p>
@@ -46,12 +46,14 @@
                       <w:lang w:val="en-US"/>
                     </w:rPr>
                   </w:pPr>
+                  <w:proofErr w:type="spellStart"/>
                   <w:r>
                     <w:rPr>
                       <w:lang w:val="en-US"/>
                     </w:rPr>
                     <w:t>Kombit</w:t>
                   </w:r>
+                  <w:proofErr w:type="spellEnd"/>
                 </w:p>
                 <w:p>
                   <w:pPr>
@@ -310,11 +312,19 @@
         </w:rPr>
         <w:t>is outside the scope of this document. This is described in the document “</w:t>
       </w:r>
-      <w:r>
-        <w:rPr>
-          <w:lang w:val="en-US"/>
-        </w:rPr>
-        <w:t>All_guideline_setup sites IIS</w:t>
+      <w:proofErr w:type="spellStart"/>
+      <w:r>
+        <w:rPr>
+          <w:lang w:val="en-US"/>
+        </w:rPr>
+        <w:t>All_guideline_setup</w:t>
+      </w:r>
+      <w:proofErr w:type="spellEnd"/>
+      <w:r>
+        <w:rPr>
+          <w:lang w:val="en-US"/>
+        </w:rPr>
+        <w:t xml:space="preserve"> sites IIS</w:t>
       </w:r>
       <w:r>
         <w:rPr>
@@ -553,9 +563,14 @@
         <w:br w:type="page"/>
       </w:r>
       <w:bookmarkStart w:id="1" w:name="_Toc418799842"/>
+      <w:proofErr w:type="spellStart"/>
       <w:r>
         <w:lastRenderedPageBreak/>
-        <w:t>Table of Contents</w:t>
+        <w:t>Table</w:t>
+      </w:r>
+      <w:proofErr w:type="spellEnd"/>
+      <w:r>
+        <w:t xml:space="preserve"> of Contents</w:t>
       </w:r>
       <w:bookmarkEnd w:id="1"/>
     </w:p>
@@ -1174,11 +1189,19 @@
         </w:rPr>
         <w:t>“</w:t>
       </w:r>
-      <w:r>
-        <w:rPr>
-          <w:lang w:val="en-US"/>
-        </w:rPr>
-        <w:t>All_guideline_setup sites IIS.docx</w:t>
+      <w:proofErr w:type="spellStart"/>
+      <w:r>
+        <w:rPr>
+          <w:lang w:val="en-US"/>
+        </w:rPr>
+        <w:t>All_guideline_setup</w:t>
+      </w:r>
+      <w:proofErr w:type="spellEnd"/>
+      <w:r>
+        <w:rPr>
+          <w:lang w:val="en-US"/>
+        </w:rPr>
+        <w:t xml:space="preserve"> sites IIS.docx</w:t>
       </w:r>
       <w:r>
         <w:rPr>
@@ -1205,28 +1228,26 @@
         </w:rPr>
         <w:t>Logging is done to the folder c:\temp. This folder must exist for logging to work.</w:t>
       </w:r>
-      <w:bookmarkStart w:id="4" w:name="_GoBack"/>
+    </w:p>
+    <w:p>
+      <w:pPr>
+        <w:pStyle w:val="Heading1"/>
+        <w:rPr>
+          <w:lang w:val="en-US"/>
+        </w:rPr>
+      </w:pPr>
+      <w:bookmarkStart w:id="4" w:name="_Toc418799844"/>
+      <w:bookmarkEnd w:id="3"/>
+      <w:r>
+        <w:rPr>
+          <w:lang w:val="en-US"/>
+        </w:rPr>
+        <w:t>Configuring The Test Stub</w:t>
+      </w:r>
       <w:bookmarkEnd w:id="4"/>
     </w:p>
     <w:p>
       <w:pPr>
-        <w:pStyle w:val="Heading1"/>
-        <w:rPr>
-          <w:lang w:val="en-US"/>
-        </w:rPr>
-      </w:pPr>
-      <w:bookmarkStart w:id="5" w:name="_Toc418799844"/>
-      <w:bookmarkEnd w:id="3"/>
-      <w:r>
-        <w:rPr>
-          <w:lang w:val="en-US"/>
-        </w:rPr>
-        <w:t>Configuring The Test Stub</w:t>
-      </w:r>
-      <w:bookmarkEnd w:id="5"/>
-    </w:p>
-    <w:p>
-      <w:pPr>
         <w:rPr>
           <w:lang w:val="en-US"/>
         </w:rPr>
@@ -1253,7 +1274,21 @@
         <w:rPr>
           <w:lang w:val="en-US"/>
         </w:rPr>
-        <w:t xml:space="preserve">is a soap service that simulates processing requests and sending responses for a WS-Trust call which a user system (Anvendersystem) can send. </w:t>
+        <w:t>is a soap service that simulates processing requests and sending responses for a WS-Trust call which a user system (</w:t>
+      </w:r>
+      <w:proofErr w:type="spellStart"/>
+      <w:r>
+        <w:rPr>
+          <w:lang w:val="en-US"/>
+        </w:rPr>
+        <w:t>Anvendersystem</w:t>
+      </w:r>
+      <w:proofErr w:type="spellEnd"/>
+      <w:r>
+        <w:rPr>
+          <w:lang w:val="en-US"/>
+        </w:rPr>
+        <w:t xml:space="preserve">) can send. </w:t>
       </w:r>
     </w:p>
     <w:p>
@@ -1337,11 +1372,19 @@
           <w:lang w:val="en-US"/>
         </w:rPr>
       </w:pPr>
-      <w:r>
-        <w:rPr>
-          <w:lang w:val="en-US"/>
-        </w:rPr>
-        <w:t>Specifiic properties about the test stub:</w:t>
+      <w:proofErr w:type="spellStart"/>
+      <w:r>
+        <w:rPr>
+          <w:lang w:val="en-US"/>
+        </w:rPr>
+        <w:t>Specifiic</w:t>
+      </w:r>
+      <w:proofErr w:type="spellEnd"/>
+      <w:r>
+        <w:rPr>
+          <w:lang w:val="en-US"/>
+        </w:rPr>
+        <w:t xml:space="preserve"> properties about the test stub:</w:t>
       </w:r>
     </w:p>
     <w:p>
@@ -1438,23 +1481,37 @@
       <w:pPr>
         <w:pStyle w:val="Heading2"/>
       </w:pPr>
-      <w:bookmarkStart w:id="6" w:name="_Toc418799845"/>
+      <w:bookmarkStart w:id="5" w:name="_Toc418799845"/>
       <w:r>
         <w:t>IIS website</w:t>
       </w:r>
-      <w:bookmarkEnd w:id="6"/>
-    </w:p>
-    <w:p>
-      <w:pPr>
-        <w:rPr>
-          <w:lang w:val="en-US"/>
-        </w:rPr>
-      </w:pPr>
-      <w:r>
-        <w:rPr>
-          <w:lang w:val="en-US"/>
-        </w:rPr>
-        <w:t xml:space="preserve">This guideline assumes that the url of the STS </w:t>
+      <w:bookmarkEnd w:id="5"/>
+    </w:p>
+    <w:p>
+      <w:pPr>
+        <w:rPr>
+          <w:lang w:val="en-US"/>
+        </w:rPr>
+      </w:pPr>
+      <w:r>
+        <w:rPr>
+          <w:lang w:val="en-US"/>
+        </w:rPr>
+        <w:t xml:space="preserve">This guideline assumes that the </w:t>
+      </w:r>
+      <w:proofErr w:type="spellStart"/>
+      <w:r>
+        <w:rPr>
+          <w:lang w:val="en-US"/>
+        </w:rPr>
+        <w:t>url</w:t>
+      </w:r>
+      <w:proofErr w:type="spellEnd"/>
+      <w:r>
+        <w:rPr>
+          <w:lang w:val="en-US"/>
+        </w:rPr>
+        <w:t xml:space="preserve"> of the STS </w:t>
       </w:r>
       <w:r>
         <w:rPr>
@@ -1472,6 +1529,7 @@
     <w:p>
       <w:pPr>
         <w:rPr>
+          <w:rStyle w:val="Hyperlink"/>
           <w:lang w:val="en-US"/>
         </w:rPr>
       </w:pPr>
@@ -1481,16 +1539,16 @@
             <w:rStyle w:val="Hyperlink"/>
             <w:lang w:val="en-US"/>
           </w:rPr>
-          <w:t>https://adgangsstyringeksempler.test-stoettesystemerne.dk/STS</w:t>
+          <w:t>https://adgangsstyringeksempler.projekt-stoettesystemerne.dk/STS/</w:t>
         </w:r>
       </w:hyperlink>
-      <w:r>
-        <w:rPr>
-          <w:rStyle w:val="Hyperlink"/>
-          <w:lang w:val="en-US"/>
-        </w:rPr>
-        <w:t>/</w:t>
-      </w:r>
+    </w:p>
+    <w:p>
+      <w:pPr>
+        <w:rPr>
+          <w:lang w:val="en-US"/>
+        </w:rPr>
+      </w:pPr>
     </w:p>
     <w:p>
       <w:pPr>
@@ -1500,7 +1558,7 @@
           <w:lang w:val="en-US"/>
         </w:rPr>
       </w:pPr>
-      <w:bookmarkStart w:id="7" w:name="_Toc418799846"/>
+      <w:bookmarkStart w:id="6" w:name="_Toc418799846"/>
       <w:r>
         <w:rPr>
           <w:rFonts w:eastAsiaTheme="majorEastAsia"/>
@@ -1508,19 +1566,33 @@
         </w:rPr>
         <w:t>Configuration</w:t>
       </w:r>
-      <w:bookmarkEnd w:id="7"/>
-    </w:p>
-    <w:p>
-      <w:pPr>
-        <w:rPr>
-          <w:lang w:val="en-US"/>
-        </w:rPr>
-      </w:pPr>
-      <w:r>
-        <w:rPr>
-          <w:lang w:val="en-US"/>
-        </w:rPr>
-        <w:t>Some changes to the properties in the configuration file STS\web.config may be required:</w:t>
+      <w:bookmarkEnd w:id="6"/>
+    </w:p>
+    <w:p>
+      <w:pPr>
+        <w:rPr>
+          <w:lang w:val="en-US"/>
+        </w:rPr>
+      </w:pPr>
+      <w:r>
+        <w:rPr>
+          <w:lang w:val="en-US"/>
+        </w:rPr>
+        <w:t>Some changes to the properties in the configuration file STS\</w:t>
+      </w:r>
+      <w:proofErr w:type="spellStart"/>
+      <w:r>
+        <w:rPr>
+          <w:lang w:val="en-US"/>
+        </w:rPr>
+        <w:t>web.config</w:t>
+      </w:r>
+      <w:proofErr w:type="spellEnd"/>
+      <w:r>
+        <w:rPr>
+          <w:lang w:val="en-US"/>
+        </w:rPr>
+        <w:t xml:space="preserve"> may be required:</w:t>
       </w:r>
     </w:p>
     <w:p>
@@ -1535,6 +1607,7 @@
           <w:lang w:val="en-US"/>
         </w:rPr>
       </w:pPr>
+      <w:proofErr w:type="spellStart"/>
       <w:r>
         <w:rPr>
           <w:b/>
@@ -1542,6 +1615,7 @@
         </w:rPr>
         <w:t>BaseAddress</w:t>
       </w:r>
+      <w:proofErr w:type="spellEnd"/>
       <w:r>
         <w:rPr>
           <w:lang w:val="en-US"/>
@@ -1561,6 +1635,7 @@
           <w:lang w:val="en-US"/>
         </w:rPr>
       </w:pPr>
+      <w:proofErr w:type="spellStart"/>
       <w:r>
         <w:rPr>
           <w:b/>
@@ -1568,6 +1643,7 @@
         </w:rPr>
         <w:t>StsServiceCertificateThumbprint</w:t>
       </w:r>
+      <w:proofErr w:type="spellEnd"/>
       <w:r>
         <w:rPr>
           <w:lang w:val="en-US"/>
@@ -1678,6 +1754,7 @@
           <w:lang w:val="en-US"/>
         </w:rPr>
       </w:pPr>
+      <w:proofErr w:type="spellStart"/>
       <w:r>
         <w:rPr>
           <w:b/>
@@ -1685,6 +1762,7 @@
         </w:rPr>
         <w:t>StsSigningCertificateThumbprint</w:t>
       </w:r>
+      <w:proofErr w:type="spellEnd"/>
       <w:r>
         <w:rPr>
           <w:lang w:val="en-US"/>
@@ -1777,13 +1855,16 @@
           <w:lang w:val="en-US"/>
         </w:rPr>
       </w:pPr>
+      <w:proofErr w:type="spellStart"/>
       <w:r>
         <w:rPr>
           <w:b/>
           <w:lang w:val="en-US"/>
         </w:rPr>
+        <w:lastRenderedPageBreak/>
         <w:t>SigningAlgorithm</w:t>
       </w:r>
+      <w:proofErr w:type="spellEnd"/>
       <w:r>
         <w:rPr>
           <w:lang w:val="en-US"/>
@@ -1839,14 +1920,15 @@
           <w:lang w:val="en-US"/>
         </w:rPr>
       </w:pPr>
+      <w:proofErr w:type="spellStart"/>
       <w:r>
         <w:rPr>
           <w:b/>
           <w:lang w:val="en-US"/>
         </w:rPr>
-        <w:lastRenderedPageBreak/>
         <w:t>HeaderSigningAlgorithm</w:t>
       </w:r>
+      <w:proofErr w:type="spellEnd"/>
       <w:r>
         <w:rPr>
           <w:lang w:val="en-US"/>
@@ -1920,6 +2002,7 @@
           <w:lang w:val="en-US"/>
         </w:rPr>
       </w:pPr>
+      <w:proofErr w:type="spellStart"/>
       <w:r>
         <w:rPr>
           <w:b/>
@@ -1927,6 +2010,7 @@
         </w:rPr>
         <w:t>AValidClientCertificateThumbprint</w:t>
       </w:r>
+      <w:proofErr w:type="spellEnd"/>
       <w:r>
         <w:rPr>
           <w:lang w:val="en-US"/>
@@ -2007,6 +2091,7 @@
           <w:lang w:val="en-US"/>
         </w:rPr>
       </w:pPr>
+      <w:proofErr w:type="spellStart"/>
       <w:r>
         <w:rPr>
           <w:b/>
@@ -2014,6 +2099,7 @@
         </w:rPr>
         <w:t>MaximumTokenLifetime</w:t>
       </w:r>
+      <w:proofErr w:type="spellEnd"/>
       <w:r>
         <w:rPr>
           <w:lang w:val="en-US"/>
@@ -2057,6 +2143,7 @@
           <w:lang w:val="en-US"/>
         </w:rPr>
       </w:pPr>
+      <w:proofErr w:type="spellStart"/>
       <w:r>
         <w:rPr>
           <w:b/>
@@ -2064,11 +2151,26 @@
         </w:rPr>
         <w:t>BppValue</w:t>
       </w:r>
-      <w:r>
-        <w:rPr>
-          <w:lang w:val="en-US"/>
-        </w:rPr>
-        <w:t>: a base-64 encoded value of a basic privilege profile (BPP) xml value. A sample of BPP can be found at [website folder]\Resources\bpp.xml.</w:t>
+      <w:proofErr w:type="spellEnd"/>
+      <w:r>
+        <w:rPr>
+          <w:lang w:val="en-US"/>
+        </w:rPr>
+        <w:t xml:space="preserve">: a base-64 encoded value of a basic privilege profile (BPP) xml value. A sample of BPP can be found at [website </w:t>
+      </w:r>
+      <w:proofErr w:type="gramStart"/>
+      <w:r>
+        <w:rPr>
+          <w:lang w:val="en-US"/>
+        </w:rPr>
+        <w:t>folder]\Resources\bpp.xml</w:t>
+      </w:r>
+      <w:proofErr w:type="gramEnd"/>
+      <w:r>
+        <w:rPr>
+          <w:lang w:val="en-US"/>
+        </w:rPr>
+        <w:t>.</w:t>
       </w:r>
       <w:r>
         <w:rPr>
@@ -2089,6 +2191,7 @@
           <w:lang w:val="en-US"/>
         </w:rPr>
       </w:pPr>
+      <w:proofErr w:type="spellStart"/>
       <w:r>
         <w:rPr>
           <w:b/>
@@ -2096,6 +2199,7 @@
         </w:rPr>
         <w:t>SoapMessageLogLocation</w:t>
       </w:r>
+      <w:proofErr w:type="spellEnd"/>
       <w:r>
         <w:rPr>
           <w:lang w:val="en-US"/>
@@ -2115,13 +2219,24 @@
           <w:lang w:val="en-US"/>
         </w:rPr>
       </w:pPr>
+      <w:proofErr w:type="spellStart"/>
+      <w:proofErr w:type="gramStart"/>
       <w:r>
         <w:rPr>
           <w:b/>
           <w:lang w:val="en-US"/>
         </w:rPr>
-        <w:t>serilog:minimum-level</w:t>
-      </w:r>
+        <w:t>serilog:minimum</w:t>
+      </w:r>
+      <w:proofErr w:type="gramEnd"/>
+      <w:r>
+        <w:rPr>
+          <w:b/>
+          <w:lang w:val="en-US"/>
+        </w:rPr>
+        <w:t>-level</w:t>
+      </w:r>
+      <w:proofErr w:type="spellEnd"/>
       <w:r>
         <w:rPr>
           <w:lang w:val="en-US"/>
@@ -2133,8 +2248,8 @@
       <w:pPr>
         <w:pStyle w:val="Heading1"/>
       </w:pPr>
-      <w:bookmarkStart w:id="8" w:name="_Toc415690812"/>
-      <w:bookmarkStart w:id="9" w:name="_Toc418799847"/>
+      <w:bookmarkStart w:id="7" w:name="_Toc415690812"/>
+      <w:bookmarkStart w:id="8" w:name="_Toc418799847"/>
       <w:r>
         <w:t xml:space="preserve">Using </w:t>
       </w:r>
@@ -2144,16 +2259,16 @@
       <w:r>
         <w:t>Stub</w:t>
       </w:r>
+      <w:bookmarkEnd w:id="7"/>
       <w:bookmarkEnd w:id="8"/>
-      <w:bookmarkEnd w:id="9"/>
-    </w:p>
-    <w:p>
-      <w:pPr>
-        <w:rPr>
-          <w:lang w:val="en-US"/>
-        </w:rPr>
-      </w:pPr>
-      <w:bookmarkStart w:id="10" w:name="_Toc415690813"/>
+    </w:p>
+    <w:p>
+      <w:pPr>
+        <w:rPr>
+          <w:lang w:val="en-US"/>
+        </w:rPr>
+      </w:pPr>
+      <w:bookmarkStart w:id="9" w:name="_Toc415690813"/>
       <w:r>
         <w:rPr>
           <w:lang w:val="en-US"/>
@@ -2164,7 +2279,6 @@
     <w:p>
       <w:pPr>
         <w:rPr>
-          <w:color w:val="0000FF"/>
           <w:u w:val="single"/>
           <w:lang w:val="en-US"/>
         </w:rPr>
@@ -2175,7 +2289,7 @@
             <w:rStyle w:val="Hyperlink"/>
             <w:lang w:val="en-US"/>
           </w:rPr>
-          <w:t>https://adgangsstyringeksempler.test-stoettesystemerne.dk/STS</w:t>
+          <w:t>https://adgangsstyringeksempler.projekt-stoettesystemerne.dk/STS/</w:t>
         </w:r>
       </w:hyperlink>
     </w:p>
@@ -2224,6 +2338,10 @@
           <w:lang w:val="en-US"/>
         </w:rPr>
       </w:pPr>
+      <w:bookmarkStart w:id="10" w:name="_GoBack"/>
+      <w:bookmarkEnd w:id="10"/>
+      <w:proofErr w:type="spellStart"/>
+      <w:proofErr w:type="gramStart"/>
       <w:r>
         <w:rPr>
           <w:rFonts w:ascii="Courier New" w:hAnsi="Courier New" w:cs="Courier New"/>
@@ -2252,6 +2370,8 @@
         </w:rPr>
         <w:t>Consumer</w:t>
       </w:r>
+      <w:proofErr w:type="spellEnd"/>
+      <w:proofErr w:type="gramEnd"/>
     </w:p>
     <w:p>
       <w:pPr>
@@ -2294,6 +2414,7 @@
           <w:lang w:val="en-US"/>
         </w:rPr>
       </w:pPr>
+      <w:proofErr w:type="spellStart"/>
       <w:r>
         <w:rPr>
           <w:rFonts w:ascii="Courier New" w:hAnsi="Courier New" w:cs="Courier New"/>
@@ -2313,9 +2434,17 @@
           <w:rFonts w:ascii="Courier New" w:hAnsi="Courier New" w:cs="Courier New"/>
           <w:lang w:val="en-US"/>
         </w:rPr>
-        <w:t xml:space="preserve">ServiceSuccessfully </w:t>
-      </w:r>
-      <w:bookmarkEnd w:id="10"/>
+        <w:t>ServiceSuccessfully</w:t>
+      </w:r>
+      <w:proofErr w:type="spellEnd"/>
+      <w:r>
+        <w:rPr>
+          <w:rFonts w:ascii="Courier New" w:hAnsi="Courier New" w:cs="Courier New"/>
+          <w:lang w:val="en-US"/>
+        </w:rPr>
+        <w:t xml:space="preserve"> </w:t>
+      </w:r>
+      <w:bookmarkEnd w:id="9"/>
     </w:p>
     <w:sectPr>
       <w:headerReference w:type="even" r:id="rId14"/>
@@ -2331,15 +2460,15 @@
 </file>
 
 <file path=word/endnotes.xml><?xml version="1.0" encoding="utf-8"?>
-<w:endnotes xmlns:ve="http://schemas.openxmlformats.org/markup-compatibility/2006" xmlns:o="urn:schemas-microsoft-com:office:office" xmlns:r="http://schemas.openxmlformats.org/officeDocument/2006/relationships" xmlns:m="http://schemas.openxmlformats.org/officeDocument/2006/math" xmlns:v="urn:schemas-microsoft-com:vml" xmlns:wp="http://schemas.openxmlformats.org/drawingml/2006/wordprocessingDrawing" xmlns:w10="urn:schemas-microsoft-com:office:word" xmlns:w="http://schemas.openxmlformats.org/wordprocessingml/2006/main" xmlns:wne="http://schemas.microsoft.com/office/word/2006/wordml">
-  <w:endnote w:type="separator" w:id="0">
+<w:endnotes xmlns:wpc="http://schemas.microsoft.com/office/word/2010/wordprocessingCanvas" xmlns:mo="http://schemas.microsoft.com/office/mac/office/2008/main" xmlns:mc="http://schemas.openxmlformats.org/markup-compatibility/2006" xmlns:mv="urn:schemas-microsoft-com:mac:vml" xmlns:o="urn:schemas-microsoft-com:office:office" xmlns:r="http://schemas.openxmlformats.org/officeDocument/2006/relationships" xmlns:m="http://schemas.openxmlformats.org/officeDocument/2006/math" xmlns:v="urn:schemas-microsoft-com:vml" xmlns:wp14="http://schemas.microsoft.com/office/word/2010/wordprocessingDrawing" xmlns:wp="http://schemas.openxmlformats.org/drawingml/2006/wordprocessingDrawing" xmlns:w10="urn:schemas-microsoft-com:office:word" xmlns:w="http://schemas.openxmlformats.org/wordprocessingml/2006/main" xmlns:w14="http://schemas.microsoft.com/office/word/2010/wordml" xmlns:w15="http://schemas.microsoft.com/office/word/2012/wordml" xmlns:wpg="http://schemas.microsoft.com/office/word/2010/wordprocessingGroup" xmlns:wpi="http://schemas.microsoft.com/office/word/2010/wordprocessingInk" xmlns:wne="http://schemas.microsoft.com/office/word/2006/wordml" xmlns:wps="http://schemas.microsoft.com/office/word/2010/wordprocessingShape" mc:Ignorable="w14 w15 wp14 mv">
+  <w:endnote w:type="separator" w:id="-1">
     <w:p>
       <w:r>
         <w:separator/>
       </w:r>
     </w:p>
   </w:endnote>
-  <w:endnote w:type="continuationSeparator" w:id="1">
+  <w:endnote w:type="continuationSeparator" w:id="0">
     <w:p>
       <w:r>
         <w:continuationSeparator/>
@@ -2350,7 +2479,7 @@
 </file>
 
 <file path=word/footer1.xml><?xml version="1.0" encoding="utf-8"?>
-<w:ftr xmlns:ve="http://schemas.openxmlformats.org/markup-compatibility/2006" xmlns:o="urn:schemas-microsoft-com:office:office" xmlns:r="http://schemas.openxmlformats.org/officeDocument/2006/relationships" xmlns:m="http://schemas.openxmlformats.org/officeDocument/2006/math" xmlns:v="urn:schemas-microsoft-com:vml" xmlns:wp="http://schemas.openxmlformats.org/drawingml/2006/wordprocessingDrawing" xmlns:w10="urn:schemas-microsoft-com:office:word" xmlns:w="http://schemas.openxmlformats.org/wordprocessingml/2006/main" xmlns:wne="http://schemas.microsoft.com/office/word/2006/wordml">
+<w:ftr xmlns:wpc="http://schemas.microsoft.com/office/word/2010/wordprocessingCanvas" xmlns:mo="http://schemas.microsoft.com/office/mac/office/2008/main" xmlns:mc="http://schemas.openxmlformats.org/markup-compatibility/2006" xmlns:mv="urn:schemas-microsoft-com:mac:vml" xmlns:o="urn:schemas-microsoft-com:office:office" xmlns:r="http://schemas.openxmlformats.org/officeDocument/2006/relationships" xmlns:m="http://schemas.openxmlformats.org/officeDocument/2006/math" xmlns:v="urn:schemas-microsoft-com:vml" xmlns:wp14="http://schemas.microsoft.com/office/word/2010/wordprocessingDrawing" xmlns:wp="http://schemas.openxmlformats.org/drawingml/2006/wordprocessingDrawing" xmlns:w10="urn:schemas-microsoft-com:office:word" xmlns:w="http://schemas.openxmlformats.org/wordprocessingml/2006/main" xmlns:w14="http://schemas.microsoft.com/office/word/2010/wordml" xmlns:w15="http://schemas.microsoft.com/office/word/2012/wordml" xmlns:wpg="http://schemas.microsoft.com/office/word/2010/wordprocessingGroup" xmlns:wpi="http://schemas.microsoft.com/office/word/2010/wordprocessingInk" xmlns:wne="http://schemas.microsoft.com/office/word/2006/wordml" xmlns:wps="http://schemas.microsoft.com/office/word/2010/wordprocessingShape" mc:Ignorable="w14 w15 wp14 mv">
   <w:p>
     <w:pPr>
       <w:pStyle w:val="Footer"/>
@@ -2378,12 +2507,21 @@
       </w:rPr>
       <w:t xml:space="preserve">Globeteam A/S · </w:t>
     </w:r>
+    <w:proofErr w:type="spellStart"/>
     <w:r>
       <w:rPr>
         <w:sz w:val="16"/>
         <w:szCs w:val="16"/>
       </w:rPr>
-      <w:t>Virumgårdsvej 17A</w:t>
+      <w:t>Virumgårdsvej</w:t>
+    </w:r>
+    <w:proofErr w:type="spellEnd"/>
+    <w:r>
+      <w:rPr>
+        <w:sz w:val="16"/>
+        <w:szCs w:val="16"/>
+      </w:rPr>
+      <w:t xml:space="preserve"> 17A</w:t>
     </w:r>
     <w:r>
       <w:rPr>
@@ -2479,7 +2617,7 @@
         <w:sz w:val="16"/>
         <w:szCs w:val="16"/>
       </w:rPr>
-      <w:t>5</w:t>
+      <w:t>2</w:t>
     </w:r>
     <w:r>
       <w:rPr>
@@ -2543,15 +2681,15 @@
 </file>
 
 <file path=word/footnotes.xml><?xml version="1.0" encoding="utf-8"?>
-<w:footnotes xmlns:ve="http://schemas.openxmlformats.org/markup-compatibility/2006" xmlns:o="urn:schemas-microsoft-com:office:office" xmlns:r="http://schemas.openxmlformats.org/officeDocument/2006/relationships" xmlns:m="http://schemas.openxmlformats.org/officeDocument/2006/math" xmlns:v="urn:schemas-microsoft-com:vml" xmlns:wp="http://schemas.openxmlformats.org/drawingml/2006/wordprocessingDrawing" xmlns:w10="urn:schemas-microsoft-com:office:word" xmlns:w="http://schemas.openxmlformats.org/wordprocessingml/2006/main" xmlns:wne="http://schemas.microsoft.com/office/word/2006/wordml">
-  <w:footnote w:type="separator" w:id="0">
+<w:footnotes xmlns:wpc="http://schemas.microsoft.com/office/word/2010/wordprocessingCanvas" xmlns:mo="http://schemas.microsoft.com/office/mac/office/2008/main" xmlns:mc="http://schemas.openxmlformats.org/markup-compatibility/2006" xmlns:mv="urn:schemas-microsoft-com:mac:vml" xmlns:o="urn:schemas-microsoft-com:office:office" xmlns:r="http://schemas.openxmlformats.org/officeDocument/2006/relationships" xmlns:m="http://schemas.openxmlformats.org/officeDocument/2006/math" xmlns:v="urn:schemas-microsoft-com:vml" xmlns:wp14="http://schemas.microsoft.com/office/word/2010/wordprocessingDrawing" xmlns:wp="http://schemas.openxmlformats.org/drawingml/2006/wordprocessingDrawing" xmlns:w10="urn:schemas-microsoft-com:office:word" xmlns:w="http://schemas.openxmlformats.org/wordprocessingml/2006/main" xmlns:w14="http://schemas.microsoft.com/office/word/2010/wordml" xmlns:w15="http://schemas.microsoft.com/office/word/2012/wordml" xmlns:wpg="http://schemas.microsoft.com/office/word/2010/wordprocessingGroup" xmlns:wpi="http://schemas.microsoft.com/office/word/2010/wordprocessingInk" xmlns:wne="http://schemas.microsoft.com/office/word/2006/wordml" xmlns:wps="http://schemas.microsoft.com/office/word/2010/wordprocessingShape" mc:Ignorable="w14 w15 wp14 mv">
+  <w:footnote w:type="separator" w:id="-1">
     <w:p>
       <w:r>
         <w:separator/>
       </w:r>
     </w:p>
   </w:footnote>
-  <w:footnote w:type="continuationSeparator" w:id="1">
+  <w:footnote w:type="continuationSeparator" w:id="0">
     <w:p>
       <w:r>
         <w:continuationSeparator/>
@@ -2562,7 +2700,7 @@
 </file>
 
 <file path=word/header1.xml><?xml version="1.0" encoding="utf-8"?>
-<w:hdr xmlns:ve="http://schemas.openxmlformats.org/markup-compatibility/2006" xmlns:o="urn:schemas-microsoft-com:office:office" xmlns:r="http://schemas.openxmlformats.org/officeDocument/2006/relationships" xmlns:m="http://schemas.openxmlformats.org/officeDocument/2006/math" xmlns:v="urn:schemas-microsoft-com:vml" xmlns:wp="http://schemas.openxmlformats.org/drawingml/2006/wordprocessingDrawing" xmlns:w10="urn:schemas-microsoft-com:office:word" xmlns:w="http://schemas.openxmlformats.org/wordprocessingml/2006/main" xmlns:wne="http://schemas.microsoft.com/office/word/2006/wordml">
+<w:hdr xmlns:wpc="http://schemas.microsoft.com/office/word/2010/wordprocessingCanvas" xmlns:mo="http://schemas.microsoft.com/office/mac/office/2008/main" xmlns:mc="http://schemas.openxmlformats.org/markup-compatibility/2006" xmlns:mv="urn:schemas-microsoft-com:mac:vml" xmlns:o="urn:schemas-microsoft-com:office:office" xmlns:r="http://schemas.openxmlformats.org/officeDocument/2006/relationships" xmlns:m="http://schemas.openxmlformats.org/officeDocument/2006/math" xmlns:v="urn:schemas-microsoft-com:vml" xmlns:wp14="http://schemas.microsoft.com/office/word/2010/wordprocessingDrawing" xmlns:wp="http://schemas.openxmlformats.org/drawingml/2006/wordprocessingDrawing" xmlns:w10="urn:schemas-microsoft-com:office:word" xmlns:w="http://schemas.openxmlformats.org/wordprocessingml/2006/main" xmlns:w14="http://schemas.microsoft.com/office/word/2010/wordml" xmlns:w15="http://schemas.microsoft.com/office/word/2012/wordml" xmlns:wpg="http://schemas.microsoft.com/office/word/2010/wordprocessingGroup" xmlns:wpi="http://schemas.microsoft.com/office/word/2010/wordprocessingInk" xmlns:wne="http://schemas.microsoft.com/office/word/2006/wordml" xmlns:wps="http://schemas.microsoft.com/office/word/2010/wordprocessingShape" mc:Ignorable="w14 w15 wp14 mv">
   <w:p>
     <w:pPr>
       <w:pStyle w:val="Header"/>
@@ -2571,8 +2709,8 @@
       <w:rPr>
         <w:noProof/>
       </w:rPr>
-      <w:pict>
-        <v:shapetype id="_x0000_t136" coordsize="21600,21600" o:spt="136" adj="10800" path="m@7,l@8,m@5,21600l@6,21600e">
+      <w:pict w14:anchorId="75755F97">
+        <v:shapetype id="_x0000_t136" coordsize="21600,21600" o:spt="136" adj="10800" path="m@7,0l@8,0m@5,21600l@6,21600e">
           <v:formulas>
             <v:f eqn="sum #0 0 10800"/>
             <v:f eqn="prod #0 2 1"/>
@@ -2608,7 +2746,7 @@
 </file>
 
 <file path=word/header2.xml><?xml version="1.0" encoding="utf-8"?>
-<w:hdr xmlns:ve="http://schemas.openxmlformats.org/markup-compatibility/2006" xmlns:o="urn:schemas-microsoft-com:office:office" xmlns:r="http://schemas.openxmlformats.org/officeDocument/2006/relationships" xmlns:m="http://schemas.openxmlformats.org/officeDocument/2006/math" xmlns:v="urn:schemas-microsoft-com:vml" xmlns:wp="http://schemas.openxmlformats.org/drawingml/2006/wordprocessingDrawing" xmlns:w10="urn:schemas-microsoft-com:office:word" xmlns:w="http://schemas.openxmlformats.org/wordprocessingml/2006/main" xmlns:wne="http://schemas.microsoft.com/office/word/2006/wordml">
+<w:hdr xmlns:wpc="http://schemas.microsoft.com/office/word/2010/wordprocessingCanvas" xmlns:mo="http://schemas.microsoft.com/office/mac/office/2008/main" xmlns:mc="http://schemas.openxmlformats.org/markup-compatibility/2006" xmlns:mv="urn:schemas-microsoft-com:mac:vml" xmlns:o="urn:schemas-microsoft-com:office:office" xmlns:r="http://schemas.openxmlformats.org/officeDocument/2006/relationships" xmlns:m="http://schemas.openxmlformats.org/officeDocument/2006/math" xmlns:v="urn:schemas-microsoft-com:vml" xmlns:wp14="http://schemas.microsoft.com/office/word/2010/wordprocessingDrawing" xmlns:wp="http://schemas.openxmlformats.org/drawingml/2006/wordprocessingDrawing" xmlns:w10="urn:schemas-microsoft-com:office:word" xmlns:w="http://schemas.openxmlformats.org/wordprocessingml/2006/main" xmlns:w14="http://schemas.microsoft.com/office/word/2010/wordml" xmlns:w15="http://schemas.microsoft.com/office/word/2012/wordml" xmlns:wpg="http://schemas.microsoft.com/office/word/2010/wordprocessingGroup" xmlns:wpi="http://schemas.microsoft.com/office/word/2010/wordprocessingInk" xmlns:wne="http://schemas.microsoft.com/office/word/2006/wordml" xmlns:wps="http://schemas.microsoft.com/office/word/2010/wordprocessingShape" mc:Ignorable="w14 w15 wp14 mv">
   <w:p>
     <w:pPr>
       <w:pStyle w:val="GlobeteamNavnetrk"/>
@@ -2623,8 +2761,8 @@
       <w:rPr>
         <w:noProof/>
       </w:rPr>
-      <w:pict>
-        <v:shapetype id="_x0000_t136" coordsize="21600,21600" o:spt="136" adj="10800" path="m@7,l@8,m@5,21600l@6,21600e">
+      <w:pict w14:anchorId="32E11047">
+        <v:shapetype id="_x0000_t136" coordsize="21600,21600" o:spt="136" adj="10800" path="m@7,0l@8,0m@5,21600l@6,21600e">
           <v:formulas>
             <v:f eqn="sum #0 0 10800"/>
             <v:f eqn="prod #0 2 1"/>
@@ -2662,12 +2800,12 @@
         <w:szCs w:val="36"/>
         <w:lang w:val="en-US" w:eastAsia="en-US"/>
       </w:rPr>
-      <w:pict>
-        <v:shapetype id="_x0000_t202" coordsize="21600,21600" o:spt="202" path="m,l,21600r21600,l21600,xe">
+      <w:pict w14:anchorId="7F3A4756">
+        <v:shapetype id="_x0000_t202" coordsize="21600,21600" o:spt="202" path="m0,0l0,21600,21600,21600,21600,0xe">
           <v:stroke joinstyle="miter"/>
           <v:path gradientshapeok="t" o:connecttype="rect"/>
         </v:shapetype>
-        <v:shape id="Text box 40" o:spid="_x0000_s2121" type="#_x0000_t202" style="position:absolute;left:0;text-align:left;margin-left:14.2pt;margin-top:53pt;width:320.9pt;height:5.65pt;z-index:251655680;visibility:visible;mso-position-horizontal-relative:page;mso-position-vertical-relative:page" o:gfxdata="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" fillcolor="#6579ae" stroked="f">
+        <v:shape id="Text_x0020_box_x0020_40" o:spid="_x0000_s2121" type="#_x0000_t202" style="position:absolute;left:0;text-align:left;margin-left:14.2pt;margin-top:53pt;width:320.9pt;height:5.65pt;z-index:251655680;visibility:visible;mso-position-horizontal-relative:page;mso-position-vertical-relative:page" o:gfxdata="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" fillcolor="#6579ae" stroked="f">
           <v:textbox>
             <w:txbxContent>
               <w:p/>
@@ -2686,7 +2824,7 @@
         <w:lang w:val="en-US" w:eastAsia="en-US"/>
       </w:rPr>
       <w:drawing>
-        <wp:anchor distT="0" distB="0" distL="114300" distR="114300" simplePos="0" relativeHeight="251654656" behindDoc="0" locked="0" layoutInCell="1" allowOverlap="1">
+        <wp:anchor distT="0" distB="0" distL="114300" distR="114300" simplePos="0" relativeHeight="251654656" behindDoc="0" locked="0" layoutInCell="1" allowOverlap="1" wp14:anchorId="79CF9C62" wp14:editId="2CAF5C68">
           <wp:simplePos x="0" y="0"/>
           <wp:positionH relativeFrom="page">
             <wp:posOffset>6549390</wp:posOffset>
@@ -2765,7 +2903,7 @@
 </file>
 
 <file path=word/header3.xml><?xml version="1.0" encoding="utf-8"?>
-<w:hdr xmlns:ve="http://schemas.openxmlformats.org/markup-compatibility/2006" xmlns:o="urn:schemas-microsoft-com:office:office" xmlns:r="http://schemas.openxmlformats.org/officeDocument/2006/relationships" xmlns:m="http://schemas.openxmlformats.org/officeDocument/2006/math" xmlns:v="urn:schemas-microsoft-com:vml" xmlns:wp="http://schemas.openxmlformats.org/drawingml/2006/wordprocessingDrawing" xmlns:w10="urn:schemas-microsoft-com:office:word" xmlns:w="http://schemas.openxmlformats.org/wordprocessingml/2006/main" xmlns:wne="http://schemas.microsoft.com/office/word/2006/wordml">
+<w:hdr xmlns:wpc="http://schemas.microsoft.com/office/word/2010/wordprocessingCanvas" xmlns:mo="http://schemas.microsoft.com/office/mac/office/2008/main" xmlns:mc="http://schemas.openxmlformats.org/markup-compatibility/2006" xmlns:mv="urn:schemas-microsoft-com:mac:vml" xmlns:o="urn:schemas-microsoft-com:office:office" xmlns:r="http://schemas.openxmlformats.org/officeDocument/2006/relationships" xmlns:m="http://schemas.openxmlformats.org/officeDocument/2006/math" xmlns:v="urn:schemas-microsoft-com:vml" xmlns:wp14="http://schemas.microsoft.com/office/word/2010/wordprocessingDrawing" xmlns:wp="http://schemas.openxmlformats.org/drawingml/2006/wordprocessingDrawing" xmlns:w10="urn:schemas-microsoft-com:office:word" xmlns:w="http://schemas.openxmlformats.org/wordprocessingml/2006/main" xmlns:w14="http://schemas.microsoft.com/office/word/2010/wordml" xmlns:w15="http://schemas.microsoft.com/office/word/2012/wordml" xmlns:wpg="http://schemas.microsoft.com/office/word/2010/wordprocessingGroup" xmlns:wpi="http://schemas.microsoft.com/office/word/2010/wordprocessingInk" xmlns:wne="http://schemas.microsoft.com/office/word/2006/wordml" xmlns:wps="http://schemas.microsoft.com/office/word/2010/wordprocessingShape" mc:Ignorable="w14 w15 wp14 mv">
   <w:p>
     <w:pPr>
       <w:pStyle w:val="Header"/>
@@ -2774,8 +2912,8 @@
       <w:rPr>
         <w:noProof/>
       </w:rPr>
-      <w:pict>
-        <v:shapetype id="_x0000_t136" coordsize="21600,21600" o:spt="136" adj="10800" path="m@7,l@8,m@5,21600l@6,21600e">
+      <w:pict w14:anchorId="5E78BE8C">
+        <v:shapetype id="_x0000_t136" coordsize="21600,21600" o:spt="136" adj="10800" path="m@7,0l@8,0m@5,21600l@6,21600e">
           <v:formulas>
             <v:f eqn="sum #0 0 10800"/>
             <v:f eqn="prod #0 2 1"/>
@@ -2812,7 +2950,7 @@
         <w:lang w:val="en-US" w:eastAsia="en-US"/>
       </w:rPr>
       <w:drawing>
-        <wp:anchor distT="0" distB="0" distL="114300" distR="114300" simplePos="0" relativeHeight="251665920" behindDoc="1" locked="0" layoutInCell="1" allowOverlap="1">
+        <wp:anchor distT="0" distB="0" distL="114300" distR="114300" simplePos="0" relativeHeight="251665920" behindDoc="1" locked="0" layoutInCell="1" allowOverlap="1" wp14:anchorId="5932E69C" wp14:editId="10C5E224">
           <wp:simplePos x="0" y="0"/>
           <wp:positionH relativeFrom="page">
             <wp:posOffset>-388620</wp:posOffset>
@@ -2865,7 +3003,7 @@
         <w:lang w:val="en-US" w:eastAsia="en-US"/>
       </w:rPr>
       <w:drawing>
-        <wp:anchor distT="0" distB="0" distL="114300" distR="114300" simplePos="0" relativeHeight="251664896" behindDoc="1" locked="0" layoutInCell="1" allowOverlap="1">
+        <wp:anchor distT="0" distB="0" distL="114300" distR="114300" simplePos="0" relativeHeight="251664896" behindDoc="1" locked="0" layoutInCell="1" allowOverlap="1" wp14:anchorId="12812F09" wp14:editId="00F62957">
           <wp:simplePos x="0" y="0"/>
           <wp:positionH relativeFrom="page">
             <wp:posOffset>-388620</wp:posOffset>
@@ -2918,7 +3056,7 @@
         <w:lang w:val="en-US" w:eastAsia="en-US"/>
       </w:rPr>
       <w:drawing>
-        <wp:anchor distT="0" distB="0" distL="114300" distR="114300" simplePos="0" relativeHeight="251663872" behindDoc="1" locked="0" layoutInCell="1" allowOverlap="1">
+        <wp:anchor distT="0" distB="0" distL="114300" distR="114300" simplePos="0" relativeHeight="251663872" behindDoc="1" locked="0" layoutInCell="1" allowOverlap="1" wp14:anchorId="7E9CA380" wp14:editId="5A396ED8">
           <wp:simplePos x="0" y="0"/>
           <wp:positionH relativeFrom="page">
             <wp:posOffset>-388620</wp:posOffset>
@@ -2971,7 +3109,7 @@
         <w:lang w:val="en-US" w:eastAsia="en-US"/>
       </w:rPr>
       <w:drawing>
-        <wp:anchor distT="0" distB="0" distL="114300" distR="114300" simplePos="0" relativeHeight="251662848" behindDoc="1" locked="0" layoutInCell="1" allowOverlap="1">
+        <wp:anchor distT="0" distB="0" distL="114300" distR="114300" simplePos="0" relativeHeight="251662848" behindDoc="1" locked="0" layoutInCell="1" allowOverlap="1" wp14:anchorId="685E37E5" wp14:editId="01934DD2">
           <wp:simplePos x="0" y="0"/>
           <wp:positionH relativeFrom="page">
             <wp:posOffset>-388620</wp:posOffset>
@@ -3024,7 +3162,7 @@
         <w:lang w:val="en-US" w:eastAsia="en-US"/>
       </w:rPr>
       <w:drawing>
-        <wp:anchor distT="0" distB="0" distL="114300" distR="114300" simplePos="0" relativeHeight="251661824" behindDoc="1" locked="0" layoutInCell="1" allowOverlap="1">
+        <wp:anchor distT="0" distB="0" distL="114300" distR="114300" simplePos="0" relativeHeight="251661824" behindDoc="1" locked="0" layoutInCell="1" allowOverlap="1" wp14:anchorId="0B1D2DE9" wp14:editId="7976F518">
           <wp:simplePos x="0" y="0"/>
           <wp:positionH relativeFrom="page">
             <wp:posOffset>-388620</wp:posOffset>
@@ -3077,7 +3215,7 @@
         <w:lang w:val="en-US" w:eastAsia="en-US"/>
       </w:rPr>
       <w:drawing>
-        <wp:anchor distT="0" distB="0" distL="114300" distR="114300" simplePos="0" relativeHeight="251660800" behindDoc="1" locked="0" layoutInCell="1" allowOverlap="1">
+        <wp:anchor distT="0" distB="0" distL="114300" distR="114300" simplePos="0" relativeHeight="251660800" behindDoc="1" locked="0" layoutInCell="1" allowOverlap="1" wp14:anchorId="63A5A0ED" wp14:editId="641B886D">
           <wp:simplePos x="0" y="0"/>
           <wp:positionH relativeFrom="page">
             <wp:posOffset>-388620</wp:posOffset>
@@ -3130,7 +3268,7 @@
         <w:lang w:val="en-US" w:eastAsia="en-US"/>
       </w:rPr>
       <w:drawing>
-        <wp:anchor distT="0" distB="0" distL="114300" distR="114300" simplePos="0" relativeHeight="251659776" behindDoc="1" locked="0" layoutInCell="1" allowOverlap="1">
+        <wp:anchor distT="0" distB="0" distL="114300" distR="114300" simplePos="0" relativeHeight="251659776" behindDoc="1" locked="0" layoutInCell="1" allowOverlap="1" wp14:anchorId="0F4D9FC2" wp14:editId="2FF68701">
           <wp:simplePos x="0" y="0"/>
           <wp:positionH relativeFrom="page">
             <wp:posOffset>-388620</wp:posOffset>
@@ -3183,7 +3321,7 @@
         <w:lang w:val="en-US" w:eastAsia="en-US"/>
       </w:rPr>
       <w:drawing>
-        <wp:anchor distT="0" distB="0" distL="114300" distR="114300" simplePos="0" relativeHeight="251658752" behindDoc="1" locked="0" layoutInCell="1" allowOverlap="1">
+        <wp:anchor distT="0" distB="0" distL="114300" distR="114300" simplePos="0" relativeHeight="251658752" behindDoc="1" locked="0" layoutInCell="1" allowOverlap="1" wp14:anchorId="1FA60DAD" wp14:editId="4067774C">
           <wp:simplePos x="0" y="0"/>
           <wp:positionH relativeFrom="page">
             <wp:posOffset>-388620</wp:posOffset>
@@ -3236,7 +3374,7 @@
         <w:lang w:val="en-US" w:eastAsia="en-US"/>
       </w:rPr>
       <w:drawing>
-        <wp:anchor distT="0" distB="0" distL="114300" distR="114300" simplePos="0" relativeHeight="251657728" behindDoc="1" locked="0" layoutInCell="1" allowOverlap="1">
+        <wp:anchor distT="0" distB="0" distL="114300" distR="114300" simplePos="0" relativeHeight="251657728" behindDoc="1" locked="0" layoutInCell="1" allowOverlap="1" wp14:anchorId="5C586318" wp14:editId="45DE6A4F">
           <wp:simplePos x="0" y="0"/>
           <wp:positionH relativeFrom="page">
             <wp:posOffset>-388620</wp:posOffset>
@@ -3289,7 +3427,7 @@
         <w:lang w:val="en-US" w:eastAsia="en-US"/>
       </w:rPr>
       <w:drawing>
-        <wp:anchor distT="0" distB="0" distL="114935" distR="114935" simplePos="0" relativeHeight="251656704" behindDoc="1" locked="1" layoutInCell="1" allowOverlap="1">
+        <wp:anchor distT="0" distB="0" distL="114935" distR="114935" simplePos="0" relativeHeight="251656704" behindDoc="1" locked="1" layoutInCell="1" allowOverlap="1" wp14:anchorId="00A12355" wp14:editId="40D5240F">
           <wp:simplePos x="0" y="0"/>
           <wp:positionH relativeFrom="page">
             <wp:posOffset>-388620</wp:posOffset>
@@ -3342,7 +3480,7 @@
         <w:lang w:val="en-US" w:eastAsia="en-US"/>
       </w:rPr>
       <w:drawing>
-        <wp:anchor distT="0" distB="0" distL="114300" distR="114300" simplePos="0" relativeHeight="251653632" behindDoc="0" locked="0" layoutInCell="1" allowOverlap="1">
+        <wp:anchor distT="0" distB="0" distL="114300" distR="114300" simplePos="0" relativeHeight="251653632" behindDoc="0" locked="0" layoutInCell="1" allowOverlap="1" wp14:anchorId="4BD5256C" wp14:editId="4B097A99">
           <wp:simplePos x="0" y="0"/>
           <wp:positionH relativeFrom="column">
             <wp:posOffset>106680</wp:posOffset>
@@ -3394,12 +3532,12 @@
         <w:noProof/>
         <w:lang w:val="en-US" w:eastAsia="en-US"/>
       </w:rPr>
-      <w:pict>
-        <v:shapetype id="_x0000_t202" coordsize="21600,21600" o:spt="202" path="m,l,21600r21600,l21600,xe">
+      <w:pict w14:anchorId="45B11BAB">
+        <v:shapetype id="_x0000_t202" coordsize="21600,21600" o:spt="202" path="m0,0l0,21600,21600,21600,21600,0xe">
           <v:stroke joinstyle="miter"/>
           <v:path gradientshapeok="t" o:connecttype="rect"/>
         </v:shapetype>
-        <v:shape id="Tekstboks: GLOBETEAM" o:spid="_x0000_s2120" type="#_x0000_t202" style="position:absolute;margin-left:0;margin-top:161.3pt;width:4in;height:17.85pt;z-index:251652608;visibility:visible;mso-position-horizontal-relative:text;mso-position-vertical-relative:text" o:gfxdata="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" filled="f" stroked="f">
+        <v:shape id="Tekstboks_x003a__x0020_GLOBETEAM" o:spid="_x0000_s2120" type="#_x0000_t202" style="position:absolute;margin-left:0;margin-top:161.3pt;width:4in;height:17.85pt;z-index:251652608;visibility:visible;mso-position-horizontal-relative:text;mso-position-vertical-relative:text" o:gfxdata="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" filled="f" stroked="f">
           <v:textbox inset="0,0,0,0">
             <w:txbxContent>
               <w:p>
@@ -3421,8 +3559,8 @@
         <w:noProof/>
         <w:lang w:val="en-US" w:eastAsia="en-US"/>
       </w:rPr>
-      <w:pict>
-        <v:shape id="Text Box 35" o:spid="_x0000_s2119" type="#_x0000_t202" style="position:absolute;margin-left:266.5pt;margin-top:289.15pt;width:291.95pt;height:14.15pt;z-index:251651584;visibility:visible;mso-position-horizontal-relative:page;mso-position-vertical-relative:page" o:gfxdata="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" fillcolor="#6579ae" stroked="f">
+      <w:pict w14:anchorId="367F5207">
+        <v:shape id="Text_x0020_Box_x0020_35" o:spid="_x0000_s2119" type="#_x0000_t202" style="position:absolute;margin-left:266.5pt;margin-top:289.15pt;width:291.95pt;height:14.15pt;z-index:251651584;visibility:visible;mso-position-horizontal-relative:page;mso-position-vertical-relative:page" o:gfxdata="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" fillcolor="#6579ae" stroked="f">
           <v:textbox>
             <w:txbxContent>
               <w:p>
@@ -3443,8 +3581,8 @@
         <w:noProof/>
         <w:lang w:val="en-US" w:eastAsia="en-US"/>
       </w:rPr>
-      <w:pict>
-        <v:shape id="Text Box 34" o:spid="_x0000_s2118" type="#_x0000_t202" style="position:absolute;margin-left:266.5pt;margin-top:416.75pt;width:291.95pt;height:34pt;z-index:251650560;visibility:visible;mso-position-horizontal-relative:page;mso-position-vertical-relative:page" o:gfxdata="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" fillcolor="#6579ae" stroked="f">
+      <w:pict w14:anchorId="4D7AA764">
+        <v:shape id="Text_x0020_Box_x0020_34" o:spid="_x0000_s2118" type="#_x0000_t202" style="position:absolute;margin-left:266.5pt;margin-top:416.75pt;width:291.95pt;height:34pt;z-index:251650560;visibility:visible;mso-position-horizontal-relative:page;mso-position-vertical-relative:page" o:gfxdata="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" fillcolor="#6579ae" stroked="f">
           <v:textbox>
             <w:txbxContent>
               <w:p>
@@ -3465,8 +3603,8 @@
         <w:noProof/>
         <w:lang w:val="en-US" w:eastAsia="en-US"/>
       </w:rPr>
-      <w:pict>
-        <v:shape id="Text Box 33" o:spid="_x0000_s2117" type="#_x0000_t202" style="position:absolute;margin-left:266.5pt;margin-top:345.85pt;width:291.95pt;height:22.7pt;z-index:251649536;visibility:visible;mso-position-horizontal-relative:page;mso-position-vertical-relative:page" o:gfxdata="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" fillcolor="#6579ae" stroked="f">
+      <w:pict w14:anchorId="757480CA">
+        <v:shape id="Text_x0020_Box_x0020_33" o:spid="_x0000_s2117" type="#_x0000_t202" style="position:absolute;margin-left:266.5pt;margin-top:345.85pt;width:291.95pt;height:22.7pt;z-index:251649536;visibility:visible;mso-position-horizontal-relative:page;mso-position-vertical-relative:page" o:gfxdata="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" fillcolor="#6579ae" stroked="f">
           <v:textbox>
             <w:txbxContent>
               <w:p>
@@ -3487,8 +3625,8 @@
         <w:noProof/>
         <w:lang w:val="en-US" w:eastAsia="en-US"/>
       </w:rPr>
-      <w:pict>
-        <v:shape id="Text Box 32" o:spid="_x0000_s2116" type="#_x0000_t202" style="position:absolute;margin-left:266.5pt;margin-top:214.05pt;width:291.95pt;height:8.5pt;z-index:251648512;visibility:visible;mso-position-horizontal-relative:page;mso-position-vertical-relative:page" o:gfxdata="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" fillcolor="#6579ae" stroked="f">
+      <w:pict w14:anchorId="117DC0F1">
+        <v:shape id="Text_x0020_Box_x0020_32" o:spid="_x0000_s2116" type="#_x0000_t202" style="position:absolute;margin-left:266.5pt;margin-top:214.05pt;width:291.95pt;height:8.5pt;z-index:251648512;visibility:visible;mso-position-horizontal-relative:page;mso-position-vertical-relative:page" o:gfxdata="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" fillcolor="#6579ae" stroked="f">
           <v:textbox>
             <w:txbxContent>
               <w:p>
@@ -3509,7 +3647,7 @@
 </file>
 
 <file path=word/header4.xml><?xml version="1.0" encoding="utf-8"?>
-<w:hdr xmlns:ve="http://schemas.openxmlformats.org/markup-compatibility/2006" xmlns:o="urn:schemas-microsoft-com:office:office" xmlns:r="http://schemas.openxmlformats.org/officeDocument/2006/relationships" xmlns:m="http://schemas.openxmlformats.org/officeDocument/2006/math" xmlns:v="urn:schemas-microsoft-com:vml" xmlns:wp="http://schemas.openxmlformats.org/drawingml/2006/wordprocessingDrawing" xmlns:w10="urn:schemas-microsoft-com:office:word" xmlns:w="http://schemas.openxmlformats.org/wordprocessingml/2006/main" xmlns:wne="http://schemas.microsoft.com/office/word/2006/wordml">
+<w:hdr xmlns:wpc="http://schemas.microsoft.com/office/word/2010/wordprocessingCanvas" xmlns:mo="http://schemas.microsoft.com/office/mac/office/2008/main" xmlns:mc="http://schemas.openxmlformats.org/markup-compatibility/2006" xmlns:mv="urn:schemas-microsoft-com:mac:vml" xmlns:o="urn:schemas-microsoft-com:office:office" xmlns:r="http://schemas.openxmlformats.org/officeDocument/2006/relationships" xmlns:m="http://schemas.openxmlformats.org/officeDocument/2006/math" xmlns:v="urn:schemas-microsoft-com:vml" xmlns:wp14="http://schemas.microsoft.com/office/word/2010/wordprocessingDrawing" xmlns:wp="http://schemas.openxmlformats.org/drawingml/2006/wordprocessingDrawing" xmlns:w10="urn:schemas-microsoft-com:office:word" xmlns:w="http://schemas.openxmlformats.org/wordprocessingml/2006/main" xmlns:w14="http://schemas.microsoft.com/office/word/2010/wordml" xmlns:w15="http://schemas.microsoft.com/office/word/2012/wordml" xmlns:wpg="http://schemas.microsoft.com/office/word/2010/wordprocessingGroup" xmlns:wpi="http://schemas.microsoft.com/office/word/2010/wordprocessingInk" xmlns:wne="http://schemas.microsoft.com/office/word/2006/wordml" xmlns:wps="http://schemas.microsoft.com/office/word/2010/wordprocessingShape" mc:Ignorable="w14 w15 wp14 mv">
   <w:p>
     <w:pPr>
       <w:pStyle w:val="Header"/>
@@ -3518,8 +3656,8 @@
       <w:rPr>
         <w:noProof/>
       </w:rPr>
-      <w:pict>
-        <v:shapetype id="_x0000_t136" coordsize="21600,21600" o:spt="136" adj="10800" path="m@7,l@8,m@5,21600l@6,21600e">
+      <w:pict w14:anchorId="205FA542">
+        <v:shapetype id="_x0000_t136" coordsize="21600,21600" o:spt="136" adj="10800" path="m@7,0l@8,0m@5,21600l@6,21600e">
           <v:formulas>
             <v:f eqn="sum #0 0 10800"/>
             <v:f eqn="prod #0 2 1"/>
@@ -3555,7 +3693,7 @@
 </file>
 
 <file path=word/header5.xml><?xml version="1.0" encoding="utf-8"?>
-<w:hdr xmlns:ve="http://schemas.openxmlformats.org/markup-compatibility/2006" xmlns:o="urn:schemas-microsoft-com:office:office" xmlns:r="http://schemas.openxmlformats.org/officeDocument/2006/relationships" xmlns:m="http://schemas.openxmlformats.org/officeDocument/2006/math" xmlns:v="urn:schemas-microsoft-com:vml" xmlns:wp="http://schemas.openxmlformats.org/drawingml/2006/wordprocessingDrawing" xmlns:w10="urn:schemas-microsoft-com:office:word" xmlns:w="http://schemas.openxmlformats.org/wordprocessingml/2006/main" xmlns:wne="http://schemas.microsoft.com/office/word/2006/wordml">
+<w:hdr xmlns:wpc="http://schemas.microsoft.com/office/word/2010/wordprocessingCanvas" xmlns:mo="http://schemas.microsoft.com/office/mac/office/2008/main" xmlns:mc="http://schemas.openxmlformats.org/markup-compatibility/2006" xmlns:mv="urn:schemas-microsoft-com:mac:vml" xmlns:o="urn:schemas-microsoft-com:office:office" xmlns:r="http://schemas.openxmlformats.org/officeDocument/2006/relationships" xmlns:m="http://schemas.openxmlformats.org/officeDocument/2006/math" xmlns:v="urn:schemas-microsoft-com:vml" xmlns:wp14="http://schemas.microsoft.com/office/word/2010/wordprocessingDrawing" xmlns:wp="http://schemas.openxmlformats.org/drawingml/2006/wordprocessingDrawing" xmlns:w10="urn:schemas-microsoft-com:office:word" xmlns:w="http://schemas.openxmlformats.org/wordprocessingml/2006/main" xmlns:w14="http://schemas.microsoft.com/office/word/2010/wordml" xmlns:w15="http://schemas.microsoft.com/office/word/2012/wordml" xmlns:wpg="http://schemas.microsoft.com/office/word/2010/wordprocessingGroup" xmlns:wpi="http://schemas.microsoft.com/office/word/2010/wordprocessingInk" xmlns:wne="http://schemas.microsoft.com/office/word/2006/wordml" xmlns:wps="http://schemas.microsoft.com/office/word/2010/wordprocessingShape" mc:Ignorable="w14 w15 wp14 mv">
   <w:p>
     <w:pPr>
       <w:pStyle w:val="Header"/>
@@ -3564,8 +3702,8 @@
       <w:rPr>
         <w:noProof/>
       </w:rPr>
-      <w:pict>
-        <v:shapetype id="_x0000_t136" coordsize="21600,21600" o:spt="136" adj="10800" path="m@7,l@8,m@5,21600l@6,21600e">
+      <w:pict w14:anchorId="1053A84D">
+        <v:shapetype id="_x0000_t136" coordsize="21600,21600" o:spt="136" adj="10800" path="m@7,0l@8,0m@5,21600l@6,21600e">
           <v:formulas>
             <v:f eqn="sum #0 0 10800"/>
             <v:f eqn="prod #0 2 1"/>
@@ -3601,7 +3739,7 @@
 </file>
 
 <file path=word/header6.xml><?xml version="1.0" encoding="utf-8"?>
-<w:hdr xmlns:ve="http://schemas.openxmlformats.org/markup-compatibility/2006" xmlns:o="urn:schemas-microsoft-com:office:office" xmlns:r="http://schemas.openxmlformats.org/officeDocument/2006/relationships" xmlns:m="http://schemas.openxmlformats.org/officeDocument/2006/math" xmlns:v="urn:schemas-microsoft-com:vml" xmlns:wp="http://schemas.openxmlformats.org/drawingml/2006/wordprocessingDrawing" xmlns:w10="urn:schemas-microsoft-com:office:word" xmlns:w="http://schemas.openxmlformats.org/wordprocessingml/2006/main" xmlns:wne="http://schemas.microsoft.com/office/word/2006/wordml">
+<w:hdr xmlns:wpc="http://schemas.microsoft.com/office/word/2010/wordprocessingCanvas" xmlns:mo="http://schemas.microsoft.com/office/mac/office/2008/main" xmlns:mc="http://schemas.openxmlformats.org/markup-compatibility/2006" xmlns:mv="urn:schemas-microsoft-com:mac:vml" xmlns:o="urn:schemas-microsoft-com:office:office" xmlns:r="http://schemas.openxmlformats.org/officeDocument/2006/relationships" xmlns:m="http://schemas.openxmlformats.org/officeDocument/2006/math" xmlns:v="urn:schemas-microsoft-com:vml" xmlns:wp14="http://schemas.microsoft.com/office/word/2010/wordprocessingDrawing" xmlns:wp="http://schemas.openxmlformats.org/drawingml/2006/wordprocessingDrawing" xmlns:w10="urn:schemas-microsoft-com:office:word" xmlns:w="http://schemas.openxmlformats.org/wordprocessingml/2006/main" xmlns:w14="http://schemas.microsoft.com/office/word/2010/wordml" xmlns:w15="http://schemas.microsoft.com/office/word/2012/wordml" xmlns:wpg="http://schemas.microsoft.com/office/word/2010/wordprocessingGroup" xmlns:wpi="http://schemas.microsoft.com/office/word/2010/wordprocessingInk" xmlns:wne="http://schemas.microsoft.com/office/word/2006/wordml" xmlns:wps="http://schemas.microsoft.com/office/word/2010/wordprocessingShape" mc:Ignorable="w14 w15 wp14 mv">
   <w:p>
     <w:pPr>
       <w:pStyle w:val="GlobeteamNavnetrk"/>
@@ -3615,8 +3753,8 @@
       <w:rPr>
         <w:noProof/>
       </w:rPr>
-      <w:pict>
-        <v:shapetype id="_x0000_t136" coordsize="21600,21600" o:spt="136" adj="10800" path="m@7,l@8,m@5,21600l@6,21600e">
+      <w:pict w14:anchorId="746C44D9">
+        <v:shapetype id="_x0000_t136" coordsize="21600,21600" o:spt="136" adj="10800" path="m@7,0l@8,0m@5,21600l@6,21600e">
           <v:formulas>
             <v:f eqn="sum #0 0 10800"/>
             <v:f eqn="prod #0 2 1"/>
@@ -3654,12 +3792,12 @@
         <w:szCs w:val="36"/>
         <w:lang w:val="en-US" w:eastAsia="en-US"/>
       </w:rPr>
-      <w:pict>
-        <v:shapetype id="_x0000_t202" coordsize="21600,21600" o:spt="202" path="m,l,21600r21600,l21600,xe">
+      <w:pict w14:anchorId="789A1F7B">
+        <v:shapetype id="_x0000_t202" coordsize="21600,21600" o:spt="202" path="m0,0l0,21600,21600,21600,21600,0xe">
           <v:stroke joinstyle="miter"/>
           <v:path gradientshapeok="t" o:connecttype="rect"/>
         </v:shapetype>
-        <v:shape id="Text Box 30" o:spid="_x0000_s2115" type="#_x0000_t202" style="position:absolute;left:0;text-align:left;margin-left:14.2pt;margin-top:53pt;width:320.9pt;height:5.65pt;z-index:251647488;visibility:visible;mso-position-horizontal-relative:page;mso-position-vertical-relative:page" o:gfxdata="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" fillcolor="#6579ae" stroked="f">
+        <v:shape id="Text_x0020_Box_x0020_30" o:spid="_x0000_s2115" type="#_x0000_t202" style="position:absolute;left:0;text-align:left;margin-left:14.2pt;margin-top:53pt;width:320.9pt;height:5.65pt;z-index:251647488;visibility:visible;mso-position-horizontal-relative:page;mso-position-vertical-relative:page" o:gfxdata="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" fillcolor="#6579ae" stroked="f">
           <v:textbox>
             <w:txbxContent>
               <w:p/>
@@ -3677,8 +3815,8 @@
         <w:szCs w:val="36"/>
         <w:lang w:val="en-US" w:eastAsia="en-US"/>
       </w:rPr>
-      <w:pict>
-        <v:shape id="Text Box 28" o:spid="_x0000_s2114" type="#_x0000_t202" style="position:absolute;left:0;text-align:left;margin-left:14.2pt;margin-top:280.65pt;width:44.1pt;height:34pt;z-index:251646464;visibility:visible;mso-position-horizontal-relative:page;mso-position-vertical-relative:page" o:gfxdata="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" fillcolor="#6579ae" stroked="f">
+      <w:pict w14:anchorId="4BB6AC31">
+        <v:shape id="Text_x0020_Box_x0020_28" o:spid="_x0000_s2114" type="#_x0000_t202" style="position:absolute;left:0;text-align:left;margin-left:14.2pt;margin-top:280.65pt;width:44.1pt;height:34pt;z-index:251646464;visibility:visible;mso-position-horizontal-relative:page;mso-position-vertical-relative:page" o:gfxdata="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" fillcolor="#6579ae" stroked="f">
           <v:textbox>
             <w:txbxContent>
               <w:p/>
@@ -3696,8 +3834,8 @@
         <w:szCs w:val="36"/>
         <w:lang w:val="en-US" w:eastAsia="en-US"/>
       </w:rPr>
-      <w:pict>
-        <v:shape id="Text Box 27" o:spid="_x0000_s2113" type="#_x0000_t202" style="position:absolute;left:0;text-align:left;margin-left:14.2pt;margin-top:223.95pt;width:44.1pt;height:22.7pt;z-index:251645440;visibility:visible;mso-position-horizontal-relative:page;mso-position-vertical-relative:page" o:gfxdata="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" fillcolor="#6579ae" stroked="f">
+      <w:pict w14:anchorId="39F8AD0B">
+        <v:shape id="Text_x0020_Box_x0020_27" o:spid="_x0000_s2113" type="#_x0000_t202" style="position:absolute;left:0;text-align:left;margin-left:14.2pt;margin-top:223.95pt;width:44.1pt;height:22.7pt;z-index:251645440;visibility:visible;mso-position-horizontal-relative:page;mso-position-vertical-relative:page" o:gfxdata="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" fillcolor="#6579ae" stroked="f">
           <v:textbox>
             <w:txbxContent>
               <w:p/>
@@ -3716,7 +3854,7 @@
         <w:lang w:val="en-US" w:eastAsia="en-US"/>
       </w:rPr>
       <w:drawing>
-        <wp:anchor distT="0" distB="0" distL="114300" distR="114300" simplePos="0" relativeHeight="251644416" behindDoc="0" locked="0" layoutInCell="1" allowOverlap="1">
+        <wp:anchor distT="0" distB="0" distL="114300" distR="114300" simplePos="0" relativeHeight="251644416" behindDoc="0" locked="0" layoutInCell="1" allowOverlap="1" wp14:anchorId="14133F4A" wp14:editId="416FA784">
           <wp:simplePos x="0" y="0"/>
           <wp:positionH relativeFrom="page">
             <wp:posOffset>6549390</wp:posOffset>
@@ -3773,8 +3911,8 @@
         <w:szCs w:val="36"/>
         <w:lang w:val="en-US" w:eastAsia="en-US"/>
       </w:rPr>
-      <w:pict>
-        <v:shape id="Text Box 25" o:spid="_x0000_s2112" type="#_x0000_t202" style="position:absolute;left:0;text-align:left;margin-left:14.2pt;margin-top:170.1pt;width:44.1pt;height:14.15pt;z-index:251643392;visibility:visible;mso-position-horizontal-relative:page;mso-position-vertical-relative:page" o:gfxdata="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" fillcolor="#6579ae" stroked="f">
+      <w:pict w14:anchorId="737A3E2E">
+        <v:shape id="Text_x0020_Box_x0020_25" o:spid="_x0000_s2112" type="#_x0000_t202" style="position:absolute;left:0;text-align:left;margin-left:14.2pt;margin-top:170.1pt;width:44.1pt;height:14.15pt;z-index:251643392;visibility:visible;mso-position-horizontal-relative:page;mso-position-vertical-relative:page" o:gfxdata="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" fillcolor="#6579ae" stroked="f">
           <v:textbox>
             <w:txbxContent>
               <w:p/>
@@ -3806,7 +3944,7 @@
 </file>
 
 <file path=word/numbering.xml><?xml version="1.0" encoding="utf-8"?>
-<w:numbering xmlns:ve="http://schemas.openxmlformats.org/markup-compatibility/2006" xmlns:o="urn:schemas-microsoft-com:office:office" xmlns:r="http://schemas.openxmlformats.org/officeDocument/2006/relationships" xmlns:m="http://schemas.openxmlformats.org/officeDocument/2006/math" xmlns:v="urn:schemas-microsoft-com:vml" xmlns:wp="http://schemas.openxmlformats.org/drawingml/2006/wordprocessingDrawing" xmlns:w10="urn:schemas-microsoft-com:office:word" xmlns:w="http://schemas.openxmlformats.org/wordprocessingml/2006/main" xmlns:wne="http://schemas.microsoft.com/office/word/2006/wordml">
+<w:numbering xmlns:wpc="http://schemas.microsoft.com/office/word/2010/wordprocessingCanvas" xmlns:mo="http://schemas.microsoft.com/office/mac/office/2008/main" xmlns:mc="http://schemas.openxmlformats.org/markup-compatibility/2006" xmlns:mv="urn:schemas-microsoft-com:mac:vml" xmlns:o="urn:schemas-microsoft-com:office:office" xmlns:r="http://schemas.openxmlformats.org/officeDocument/2006/relationships" xmlns:m="http://schemas.openxmlformats.org/officeDocument/2006/math" xmlns:v="urn:schemas-microsoft-com:vml" xmlns:wp14="http://schemas.microsoft.com/office/word/2010/wordprocessingDrawing" xmlns:wp="http://schemas.openxmlformats.org/drawingml/2006/wordprocessingDrawing" xmlns:w10="urn:schemas-microsoft-com:office:word" xmlns:w="http://schemas.openxmlformats.org/wordprocessingml/2006/main" xmlns:w14="http://schemas.microsoft.com/office/word/2010/wordml" xmlns:w15="http://schemas.microsoft.com/office/word/2012/wordml" xmlns:wpg="http://schemas.microsoft.com/office/word/2010/wordprocessingGroup" xmlns:wpi="http://schemas.microsoft.com/office/word/2010/wordprocessingInk" xmlns:wne="http://schemas.microsoft.com/office/word/2006/wordml" xmlns:wps="http://schemas.microsoft.com/office/word/2010/wordprocessingShape" mc:Ignorable="w14 w15 wp14 mv">
   <w:abstractNum w:abstractNumId="0">
     <w:nsid w:val="FFFFFF89"/>
     <w:multiLevelType w:val="singleLevel"/>
@@ -5472,7 +5610,7 @@
 </file>
 
 <file path=word/styles.xml><?xml version="1.0" encoding="utf-8"?>
-<w:styles xmlns:r="http://schemas.openxmlformats.org/officeDocument/2006/relationships" xmlns:w="http://schemas.openxmlformats.org/wordprocessingml/2006/main">
+<w:styles xmlns:mc="http://schemas.openxmlformats.org/markup-compatibility/2006" xmlns:r="http://schemas.openxmlformats.org/officeDocument/2006/relationships" xmlns:w="http://schemas.openxmlformats.org/wordprocessingml/2006/main" xmlns:w14="http://schemas.microsoft.com/office/word/2010/wordml" xmlns:w15="http://schemas.microsoft.com/office/word/2012/wordml" mc:Ignorable="w14 w15">
   <w:docDefaults>
     <w:rPrDefault>
       <w:rPr>
@@ -5482,152 +5620,380 @@
     </w:rPrDefault>
     <w:pPrDefault/>
   </w:docDefaults>
-  <w:latentStyles w:defLockedState="0" w:defUIPriority="0" w:defSemiHidden="1" w:defUnhideWhenUsed="1" w:defQFormat="0" w:count="267">
-    <w:lsdException w:name="Normal" w:semiHidden="0" w:unhideWhenUsed="0" w:qFormat="1"/>
-    <w:lsdException w:name="heading 1" w:semiHidden="0" w:unhideWhenUsed="0" w:qFormat="1"/>
-    <w:lsdException w:name="heading 2" w:semiHidden="0" w:unhideWhenUsed="0" w:qFormat="1"/>
-    <w:lsdException w:name="heading 3" w:semiHidden="0" w:unhideWhenUsed="0" w:qFormat="1"/>
-    <w:lsdException w:name="heading 4" w:qFormat="1"/>
-    <w:lsdException w:name="heading 5" w:uiPriority="9" w:qFormat="1"/>
-    <w:lsdException w:name="heading 6" w:qFormat="1"/>
-    <w:lsdException w:name="heading 7" w:qFormat="1"/>
-    <w:lsdException w:name="heading 8" w:qFormat="1"/>
-    <w:lsdException w:name="heading 9" w:qFormat="1"/>
-    <w:lsdException w:name="toc 1" w:uiPriority="39" w:qFormat="1"/>
-    <w:lsdException w:name="toc 2" w:uiPriority="39" w:qFormat="1"/>
-    <w:lsdException w:name="toc 3" w:uiPriority="39" w:qFormat="1"/>
-    <w:lsdException w:name="toc 4" w:qFormat="1"/>
-    <w:lsdException w:name="toc 5" w:qFormat="1"/>
-    <w:lsdException w:name="toc 6" w:qFormat="1"/>
-    <w:lsdException w:name="toc 7" w:qFormat="1"/>
-    <w:lsdException w:name="toc 8" w:qFormat="1"/>
-    <w:lsdException w:name="toc 9" w:qFormat="1"/>
-    <w:lsdException w:name="annotation text" w:uiPriority="99"/>
-    <w:lsdException w:name="caption" w:qFormat="1"/>
-    <w:lsdException w:name="annotation reference" w:uiPriority="99"/>
-    <w:lsdException w:name="List Number" w:semiHidden="0" w:unhideWhenUsed="0"/>
-    <w:lsdException w:name="List 4" w:semiHidden="0" w:unhideWhenUsed="0"/>
-    <w:lsdException w:name="List 5" w:semiHidden="0" w:unhideWhenUsed="0"/>
-    <w:lsdException w:name="Title" w:semiHidden="0" w:unhideWhenUsed="0" w:qFormat="1"/>
-    <w:lsdException w:name="Subtitle" w:semiHidden="0" w:unhideWhenUsed="0" w:qFormat="1"/>
-    <w:lsdException w:name="Salutation" w:semiHidden="0" w:unhideWhenUsed="0"/>
-    <w:lsdException w:name="Date" w:semiHidden="0" w:unhideWhenUsed="0"/>
-    <w:lsdException w:name="Body Text First Indent" w:semiHidden="0" w:unhideWhenUsed="0"/>
-    <w:lsdException w:name="Hyperlink" w:uiPriority="99"/>
-    <w:lsdException w:name="Strong" w:semiHidden="0" w:unhideWhenUsed="0" w:qFormat="1"/>
-    <w:lsdException w:name="Emphasis" w:semiHidden="0" w:unhideWhenUsed="0" w:qFormat="1"/>
-    <w:lsdException w:name="Table Grid" w:semiHidden="0" w:unhideWhenUsed="0"/>
-    <w:lsdException w:name="Placeholder Text" w:uiPriority="99" w:unhideWhenUsed="0"/>
-    <w:lsdException w:name="No Spacing" w:semiHidden="0" w:uiPriority="1" w:unhideWhenUsed="0" w:qFormat="1"/>
-    <w:lsdException w:name="Light Shading" w:semiHidden="0" w:uiPriority="60" w:unhideWhenUsed="0"/>
-    <w:lsdException w:name="Light List" w:semiHidden="0" w:uiPriority="61" w:unhideWhenUsed="0"/>
-    <w:lsdException w:name="Light Grid" w:semiHidden="0" w:uiPriority="62" w:unhideWhenUsed="0"/>
-    <w:lsdException w:name="Medium Shading 1" w:semiHidden="0" w:uiPriority="63" w:unhideWhenUsed="0"/>
-    <w:lsdException w:name="Medium Shading 2" w:semiHidden="0" w:uiPriority="64" w:unhideWhenUsed="0"/>
-    <w:lsdException w:name="Medium List 1" w:semiHidden="0" w:uiPriority="65" w:unhideWhenUsed="0"/>
-    <w:lsdException w:name="Medium List 2" w:semiHidden="0" w:uiPriority="66" w:unhideWhenUsed="0"/>
-    <w:lsdException w:name="Medium Grid 1" w:semiHidden="0" w:uiPriority="67" w:unhideWhenUsed="0"/>
-    <w:lsdException w:name="Medium Grid 2" w:semiHidden="0" w:uiPriority="68" w:unhideWhenUsed="0"/>
-    <w:lsdException w:name="Medium Grid 3" w:semiHidden="0" w:uiPriority="69" w:unhideWhenUsed="0"/>
-    <w:lsdException w:name="Dark List" w:semiHidden="0" w:uiPriority="70" w:unhideWhenUsed="0"/>
-    <w:lsdException w:name="Colorful Shading" w:semiHidden="0" w:uiPriority="71" w:unhideWhenUsed="0"/>
-    <w:lsdException w:name="Colorful List" w:semiHidden="0" w:uiPriority="72" w:unhideWhenUsed="0"/>
-    <w:lsdException w:name="Colorful Grid" w:semiHidden="0" w:uiPriority="73" w:unhideWhenUsed="0"/>
-    <w:lsdException w:name="Light Shading Accent 1" w:semiHidden="0" w:uiPriority="60" w:unhideWhenUsed="0"/>
-    <w:lsdException w:name="Light List Accent 1" w:semiHidden="0" w:uiPriority="61" w:unhideWhenUsed="0"/>
-    <w:lsdException w:name="Light Grid Accent 1" w:semiHidden="0" w:uiPriority="62" w:unhideWhenUsed="0"/>
-    <w:lsdException w:name="Medium Shading 1 Accent 1" w:semiHidden="0" w:uiPriority="63" w:unhideWhenUsed="0"/>
-    <w:lsdException w:name="Medium Shading 2 Accent 1" w:semiHidden="0" w:uiPriority="64" w:unhideWhenUsed="0"/>
-    <w:lsdException w:name="Medium List 1 Accent 1" w:semiHidden="0" w:uiPriority="65" w:unhideWhenUsed="0"/>
-    <w:lsdException w:name="Revision" w:uiPriority="99" w:unhideWhenUsed="0"/>
-    <w:lsdException w:name="List Paragraph" w:semiHidden="0" w:uiPriority="34" w:unhideWhenUsed="0" w:qFormat="1"/>
-    <w:lsdException w:name="Quote" w:semiHidden="0" w:uiPriority="29" w:unhideWhenUsed="0" w:qFormat="1"/>
-    <w:lsdException w:name="Intense Quote" w:semiHidden="0" w:uiPriority="30" w:unhideWhenUsed="0" w:qFormat="1"/>
-    <w:lsdException w:name="Medium List 2 Accent 1" w:semiHidden="0" w:uiPriority="66" w:unhideWhenUsed="0"/>
-    <w:lsdException w:name="Medium Grid 1 Accent 1" w:semiHidden="0" w:uiPriority="67" w:unhideWhenUsed="0"/>
-    <w:lsdException w:name="Medium Grid 2 Accent 1" w:semiHidden="0" w:uiPriority="68" w:unhideWhenUsed="0"/>
-    <w:lsdException w:name="Medium Grid 3 Accent 1" w:semiHidden="0" w:uiPriority="69" w:unhideWhenUsed="0"/>
-    <w:lsdException w:name="Dark List Accent 1" w:semiHidden="0" w:uiPriority="70" w:unhideWhenUsed="0"/>
-    <w:lsdException w:name="Colorful Shading Accent 1" w:semiHidden="0" w:uiPriority="71" w:unhideWhenUsed="0"/>
-    <w:lsdException w:name="Colorful List Accent 1" w:semiHidden="0" w:uiPriority="72" w:unhideWhenUsed="0"/>
-    <w:lsdException w:name="Colorful Grid Accent 1" w:semiHidden="0" w:uiPriority="73" w:unhideWhenUsed="0"/>
-    <w:lsdException w:name="Light Shading Accent 2" w:semiHidden="0" w:uiPriority="60" w:unhideWhenUsed="0"/>
-    <w:lsdException w:name="Light List Accent 2" w:semiHidden="0" w:uiPriority="61" w:unhideWhenUsed="0"/>
-    <w:lsdException w:name="Light Grid Accent 2" w:semiHidden="0" w:uiPriority="62" w:unhideWhenUsed="0"/>
-    <w:lsdException w:name="Medium Shading 1 Accent 2" w:semiHidden="0" w:uiPriority="63" w:unhideWhenUsed="0"/>
-    <w:lsdException w:name="Medium Shading 2 Accent 2" w:semiHidden="0" w:uiPriority="64" w:unhideWhenUsed="0"/>
-    <w:lsdException w:name="Medium List 1 Accent 2" w:semiHidden="0" w:uiPriority="65" w:unhideWhenUsed="0"/>
-    <w:lsdException w:name="Medium List 2 Accent 2" w:semiHidden="0" w:uiPriority="66" w:unhideWhenUsed="0"/>
-    <w:lsdException w:name="Medium Grid 1 Accent 2" w:semiHidden="0" w:uiPriority="67" w:unhideWhenUsed="0"/>
-    <w:lsdException w:name="Medium Grid 2 Accent 2" w:semiHidden="0" w:uiPriority="68" w:unhideWhenUsed="0"/>
-    <w:lsdException w:name="Medium Grid 3 Accent 2" w:semiHidden="0" w:uiPriority="69" w:unhideWhenUsed="0"/>
-    <w:lsdException w:name="Dark List Accent 2" w:semiHidden="0" w:uiPriority="70" w:unhideWhenUsed="0"/>
-    <w:lsdException w:name="Colorful Shading Accent 2" w:semiHidden="0" w:uiPriority="71" w:unhideWhenUsed="0"/>
-    <w:lsdException w:name="Colorful List Accent 2" w:semiHidden="0" w:uiPriority="72" w:unhideWhenUsed="0"/>
-    <w:lsdException w:name="Colorful Grid Accent 2" w:semiHidden="0" w:uiPriority="73" w:unhideWhenUsed="0"/>
-    <w:lsdException w:name="Light Shading Accent 3" w:semiHidden="0" w:uiPriority="60" w:unhideWhenUsed="0"/>
-    <w:lsdException w:name="Light List Accent 3" w:semiHidden="0" w:uiPriority="61" w:unhideWhenUsed="0"/>
-    <w:lsdException w:name="Light Grid Accent 3" w:semiHidden="0" w:uiPriority="62" w:unhideWhenUsed="0"/>
-    <w:lsdException w:name="Medium Shading 1 Accent 3" w:semiHidden="0" w:uiPriority="63" w:unhideWhenUsed="0"/>
-    <w:lsdException w:name="Medium Shading 2 Accent 3" w:semiHidden="0" w:uiPriority="64" w:unhideWhenUsed="0"/>
-    <w:lsdException w:name="Medium List 1 Accent 3" w:semiHidden="0" w:uiPriority="65" w:unhideWhenUsed="0"/>
-    <w:lsdException w:name="Medium List 2 Accent 3" w:semiHidden="0" w:uiPriority="66" w:unhideWhenUsed="0"/>
-    <w:lsdException w:name="Medium Grid 1 Accent 3" w:semiHidden="0" w:uiPriority="67" w:unhideWhenUsed="0"/>
-    <w:lsdException w:name="Medium Grid 2 Accent 3" w:semiHidden="0" w:uiPriority="68" w:unhideWhenUsed="0"/>
-    <w:lsdException w:name="Medium Grid 3 Accent 3" w:semiHidden="0" w:uiPriority="69" w:unhideWhenUsed="0"/>
-    <w:lsdException w:name="Dark List Accent 3" w:semiHidden="0" w:uiPriority="70" w:unhideWhenUsed="0"/>
-    <w:lsdException w:name="Colorful Shading Accent 3" w:semiHidden="0" w:uiPriority="71" w:unhideWhenUsed="0"/>
-    <w:lsdException w:name="Colorful List Accent 3" w:semiHidden="0" w:uiPriority="72" w:unhideWhenUsed="0"/>
-    <w:lsdException w:name="Colorful Grid Accent 3" w:semiHidden="0" w:uiPriority="73" w:unhideWhenUsed="0"/>
-    <w:lsdException w:name="Light Shading Accent 4" w:semiHidden="0" w:uiPriority="60" w:unhideWhenUsed="0"/>
-    <w:lsdException w:name="Light List Accent 4" w:semiHidden="0" w:uiPriority="61" w:unhideWhenUsed="0"/>
-    <w:lsdException w:name="Light Grid Accent 4" w:semiHidden="0" w:uiPriority="62" w:unhideWhenUsed="0"/>
-    <w:lsdException w:name="Medium Shading 1 Accent 4" w:semiHidden="0" w:uiPriority="63" w:unhideWhenUsed="0"/>
-    <w:lsdException w:name="Medium Shading 2 Accent 4" w:semiHidden="0" w:uiPriority="64" w:unhideWhenUsed="0"/>
-    <w:lsdException w:name="Medium List 1 Accent 4" w:semiHidden="0" w:uiPriority="65" w:unhideWhenUsed="0"/>
-    <w:lsdException w:name="Medium List 2 Accent 4" w:semiHidden="0" w:uiPriority="66" w:unhideWhenUsed="0"/>
-    <w:lsdException w:name="Medium Grid 1 Accent 4" w:semiHidden="0" w:uiPriority="67" w:unhideWhenUsed="0"/>
-    <w:lsdException w:name="Medium Grid 2 Accent 4" w:semiHidden="0" w:uiPriority="68" w:unhideWhenUsed="0"/>
-    <w:lsdException w:name="Medium Grid 3 Accent 4" w:semiHidden="0" w:uiPriority="69" w:unhideWhenUsed="0"/>
-    <w:lsdException w:name="Dark List Accent 4" w:semiHidden="0" w:uiPriority="70" w:unhideWhenUsed="0"/>
-    <w:lsdException w:name="Colorful Shading Accent 4" w:semiHidden="0" w:uiPriority="71" w:unhideWhenUsed="0"/>
-    <w:lsdException w:name="Colorful List Accent 4" w:semiHidden="0" w:uiPriority="72" w:unhideWhenUsed="0"/>
-    <w:lsdException w:name="Colorful Grid Accent 4" w:semiHidden="0" w:uiPriority="73" w:unhideWhenUsed="0"/>
-    <w:lsdException w:name="Light Shading Accent 5" w:semiHidden="0" w:uiPriority="60" w:unhideWhenUsed="0"/>
-    <w:lsdException w:name="Light List Accent 5" w:semiHidden="0" w:uiPriority="61" w:unhideWhenUsed="0"/>
-    <w:lsdException w:name="Light Grid Accent 5" w:semiHidden="0" w:uiPriority="62" w:unhideWhenUsed="0"/>
-    <w:lsdException w:name="Medium Shading 1 Accent 5" w:semiHidden="0" w:uiPriority="63" w:unhideWhenUsed="0"/>
-    <w:lsdException w:name="Medium Shading 2 Accent 5" w:semiHidden="0" w:uiPriority="64" w:unhideWhenUsed="0"/>
-    <w:lsdException w:name="Medium List 1 Accent 5" w:semiHidden="0" w:uiPriority="65" w:unhideWhenUsed="0"/>
-    <w:lsdException w:name="Medium List 2 Accent 5" w:semiHidden="0" w:uiPriority="66" w:unhideWhenUsed="0"/>
-    <w:lsdException w:name="Medium Grid 1 Accent 5" w:semiHidden="0" w:uiPriority="67" w:unhideWhenUsed="0"/>
-    <w:lsdException w:name="Medium Grid 2 Accent 5" w:semiHidden="0" w:uiPriority="68" w:unhideWhenUsed="0"/>
-    <w:lsdException w:name="Medium Grid 3 Accent 5" w:semiHidden="0" w:uiPriority="69" w:unhideWhenUsed="0"/>
-    <w:lsdException w:name="Dark List Accent 5" w:semiHidden="0" w:uiPriority="70" w:unhideWhenUsed="0"/>
-    <w:lsdException w:name="Colorful Shading Accent 5" w:semiHidden="0" w:uiPriority="71" w:unhideWhenUsed="0"/>
-    <w:lsdException w:name="Colorful List Accent 5" w:semiHidden="0" w:uiPriority="72" w:unhideWhenUsed="0"/>
-    <w:lsdException w:name="Colorful Grid Accent 5" w:semiHidden="0" w:uiPriority="73" w:unhideWhenUsed="0"/>
-    <w:lsdException w:name="Light Shading Accent 6" w:semiHidden="0" w:uiPriority="60" w:unhideWhenUsed="0"/>
-    <w:lsdException w:name="Light List Accent 6" w:semiHidden="0" w:uiPriority="61" w:unhideWhenUsed="0"/>
-    <w:lsdException w:name="Light Grid Accent 6" w:semiHidden="0" w:uiPriority="62" w:unhideWhenUsed="0"/>
-    <w:lsdException w:name="Medium Shading 1 Accent 6" w:semiHidden="0" w:uiPriority="63" w:unhideWhenUsed="0"/>
-    <w:lsdException w:name="Medium Shading 2 Accent 6" w:semiHidden="0" w:uiPriority="64" w:unhideWhenUsed="0"/>
-    <w:lsdException w:name="Medium List 1 Accent 6" w:semiHidden="0" w:uiPriority="65" w:unhideWhenUsed="0"/>
-    <w:lsdException w:name="Medium List 2 Accent 6" w:semiHidden="0" w:uiPriority="66" w:unhideWhenUsed="0"/>
-    <w:lsdException w:name="Medium Grid 1 Accent 6" w:semiHidden="0" w:uiPriority="67" w:unhideWhenUsed="0"/>
-    <w:lsdException w:name="Medium Grid 2 Accent 6" w:semiHidden="0" w:uiPriority="68" w:unhideWhenUsed="0"/>
-    <w:lsdException w:name="Medium Grid 3 Accent 6" w:semiHidden="0" w:uiPriority="69" w:unhideWhenUsed="0"/>
-    <w:lsdException w:name="Dark List Accent 6" w:semiHidden="0" w:uiPriority="70" w:unhideWhenUsed="0"/>
-    <w:lsdException w:name="Colorful Shading Accent 6" w:semiHidden="0" w:uiPriority="71" w:unhideWhenUsed="0"/>
-    <w:lsdException w:name="Colorful List Accent 6" w:semiHidden="0" w:uiPriority="72" w:unhideWhenUsed="0"/>
-    <w:lsdException w:name="Colorful Grid Accent 6" w:semiHidden="0" w:uiPriority="73" w:unhideWhenUsed="0"/>
-    <w:lsdException w:name="Subtle Emphasis" w:semiHidden="0" w:uiPriority="19" w:unhideWhenUsed="0" w:qFormat="1"/>
-    <w:lsdException w:name="Intense Emphasis" w:semiHidden="0" w:uiPriority="21" w:unhideWhenUsed="0" w:qFormat="1"/>
-    <w:lsdException w:name="Subtle Reference" w:semiHidden="0" w:uiPriority="31" w:unhideWhenUsed="0" w:qFormat="1"/>
-    <w:lsdException w:name="Intense Reference" w:semiHidden="0" w:uiPriority="32" w:unhideWhenUsed="0" w:qFormat="1"/>
-    <w:lsdException w:name="Book Title" w:semiHidden="0" w:uiPriority="33" w:unhideWhenUsed="0" w:qFormat="1"/>
-    <w:lsdException w:name="Bibliography" w:uiPriority="37"/>
-    <w:lsdException w:name="TOC Heading" w:uiPriority="39" w:qFormat="1"/>
+  <w:latentStyles w:defLockedState="0" w:defUIPriority="0" w:defSemiHidden="0" w:defUnhideWhenUsed="0" w:defQFormat="0" w:count="380">
+    <w:lsdException w:name="Normal" w:qFormat="1"/>
+    <w:lsdException w:name="heading 1" w:qFormat="1"/>
+    <w:lsdException w:name="heading 2" w:qFormat="1"/>
+    <w:lsdException w:name="heading 3" w:qFormat="1"/>
+    <w:lsdException w:name="heading 4" w:semiHidden="1" w:unhideWhenUsed="1" w:qFormat="1"/>
+    <w:lsdException w:name="heading 5" w:semiHidden="1" w:uiPriority="9" w:unhideWhenUsed="1" w:qFormat="1"/>
+    <w:lsdException w:name="heading 6" w:semiHidden="1" w:unhideWhenUsed="1" w:qFormat="1"/>
+    <w:lsdException w:name="heading 7" w:semiHidden="1" w:unhideWhenUsed="1" w:qFormat="1"/>
+    <w:lsdException w:name="heading 8" w:semiHidden="1" w:unhideWhenUsed="1" w:qFormat="1"/>
+    <w:lsdException w:name="heading 9" w:semiHidden="1" w:unhideWhenUsed="1" w:qFormat="1"/>
+    <w:lsdException w:name="index 1" w:semiHidden="1" w:unhideWhenUsed="1"/>
+    <w:lsdException w:name="index 2" w:semiHidden="1" w:unhideWhenUsed="1"/>
+    <w:lsdException w:name="index 3" w:semiHidden="1" w:unhideWhenUsed="1"/>
+    <w:lsdException w:name="index 4" w:semiHidden="1" w:unhideWhenUsed="1"/>
+    <w:lsdException w:name="index 5" w:semiHidden="1" w:unhideWhenUsed="1"/>
+    <w:lsdException w:name="index 6" w:semiHidden="1" w:unhideWhenUsed="1"/>
+    <w:lsdException w:name="index 7" w:semiHidden="1" w:unhideWhenUsed="1"/>
+    <w:lsdException w:name="index 8" w:semiHidden="1" w:unhideWhenUsed="1"/>
+    <w:lsdException w:name="index 9" w:semiHidden="1" w:unhideWhenUsed="1"/>
+    <w:lsdException w:name="toc 1" w:semiHidden="1" w:uiPriority="39" w:unhideWhenUsed="1" w:qFormat="1"/>
+    <w:lsdException w:name="toc 2" w:semiHidden="1" w:uiPriority="39" w:unhideWhenUsed="1" w:qFormat="1"/>
+    <w:lsdException w:name="toc 3" w:semiHidden="1" w:uiPriority="39" w:unhideWhenUsed="1" w:qFormat="1"/>
+    <w:lsdException w:name="toc 4" w:semiHidden="1" w:unhideWhenUsed="1" w:qFormat="1"/>
+    <w:lsdException w:name="toc 5" w:semiHidden="1" w:unhideWhenUsed="1" w:qFormat="1"/>
+    <w:lsdException w:name="toc 6" w:semiHidden="1" w:unhideWhenUsed="1" w:qFormat="1"/>
+    <w:lsdException w:name="toc 7" w:semiHidden="1" w:unhideWhenUsed="1" w:qFormat="1"/>
+    <w:lsdException w:name="toc 8" w:semiHidden="1" w:unhideWhenUsed="1" w:qFormat="1"/>
+    <w:lsdException w:name="toc 9" w:semiHidden="1" w:unhideWhenUsed="1" w:qFormat="1"/>
+    <w:lsdException w:name="Normal Indent" w:semiHidden="1" w:unhideWhenUsed="1"/>
+    <w:lsdException w:name="footnote text" w:semiHidden="1" w:unhideWhenUsed="1"/>
+    <w:lsdException w:name="annotation text" w:semiHidden="1" w:uiPriority="99" w:unhideWhenUsed="1"/>
+    <w:lsdException w:name="header" w:semiHidden="1" w:unhideWhenUsed="1"/>
+    <w:lsdException w:name="footer" w:semiHidden="1" w:unhideWhenUsed="1"/>
+    <w:lsdException w:name="index heading" w:semiHidden="1" w:unhideWhenUsed="1"/>
+    <w:lsdException w:name="caption" w:semiHidden="1" w:unhideWhenUsed="1" w:qFormat="1"/>
+    <w:lsdException w:name="table of figures" w:semiHidden="1" w:unhideWhenUsed="1"/>
+    <w:lsdException w:name="envelope address" w:semiHidden="1" w:unhideWhenUsed="1"/>
+    <w:lsdException w:name="envelope return" w:semiHidden="1" w:unhideWhenUsed="1"/>
+    <w:lsdException w:name="footnote reference" w:semiHidden="1" w:unhideWhenUsed="1"/>
+    <w:lsdException w:name="annotation reference" w:semiHidden="1" w:uiPriority="99" w:unhideWhenUsed="1"/>
+    <w:lsdException w:name="line number" w:semiHidden="1" w:unhideWhenUsed="1"/>
+    <w:lsdException w:name="page number" w:semiHidden="1" w:unhideWhenUsed="1"/>
+    <w:lsdException w:name="endnote reference" w:semiHidden="1" w:unhideWhenUsed="1"/>
+    <w:lsdException w:name="endnote text" w:semiHidden="1" w:unhideWhenUsed="1"/>
+    <w:lsdException w:name="table of authorities" w:semiHidden="1" w:unhideWhenUsed="1"/>
+    <w:lsdException w:name="macro" w:semiHidden="1" w:unhideWhenUsed="1"/>
+    <w:lsdException w:name="toa heading" w:semiHidden="1" w:unhideWhenUsed="1"/>
+    <w:lsdException w:name="List" w:semiHidden="1" w:unhideWhenUsed="1"/>
+    <w:lsdException w:name="List Bullet" w:semiHidden="1" w:unhideWhenUsed="1"/>
+    <w:lsdException w:name="List 2" w:semiHidden="1" w:unhideWhenUsed="1"/>
+    <w:lsdException w:name="List 3" w:semiHidden="1" w:unhideWhenUsed="1"/>
+    <w:lsdException w:name="List Bullet 2" w:semiHidden="1" w:unhideWhenUsed="1"/>
+    <w:lsdException w:name="List Bullet 3" w:semiHidden="1" w:unhideWhenUsed="1"/>
+    <w:lsdException w:name="List Bullet 4" w:semiHidden="1" w:unhideWhenUsed="1"/>
+    <w:lsdException w:name="List Bullet 5" w:semiHidden="1" w:unhideWhenUsed="1"/>
+    <w:lsdException w:name="List Number 2" w:semiHidden="1" w:unhideWhenUsed="1"/>
+    <w:lsdException w:name="List Number 3" w:semiHidden="1" w:unhideWhenUsed="1"/>
+    <w:lsdException w:name="List Number 4" w:semiHidden="1" w:unhideWhenUsed="1"/>
+    <w:lsdException w:name="List Number 5" w:semiHidden="1" w:unhideWhenUsed="1"/>
+    <w:lsdException w:name="Title" w:qFormat="1"/>
+    <w:lsdException w:name="Closing" w:semiHidden="1" w:unhideWhenUsed="1"/>
+    <w:lsdException w:name="Signature" w:semiHidden="1" w:unhideWhenUsed="1"/>
+    <w:lsdException w:name="Default Paragraph Font" w:semiHidden="1" w:unhideWhenUsed="1"/>
+    <w:lsdException w:name="Body Text" w:semiHidden="1" w:unhideWhenUsed="1"/>
+    <w:lsdException w:name="Body Text Indent" w:semiHidden="1" w:unhideWhenUsed="1"/>
+    <w:lsdException w:name="List Continue" w:semiHidden="1" w:unhideWhenUsed="1"/>
+    <w:lsdException w:name="List Continue 2" w:semiHidden="1" w:unhideWhenUsed="1"/>
+    <w:lsdException w:name="List Continue 3" w:semiHidden="1" w:unhideWhenUsed="1"/>
+    <w:lsdException w:name="List Continue 4" w:semiHidden="1" w:unhideWhenUsed="1"/>
+    <w:lsdException w:name="List Continue 5" w:semiHidden="1" w:unhideWhenUsed="1"/>
+    <w:lsdException w:name="Message Header" w:semiHidden="1" w:unhideWhenUsed="1"/>
+    <w:lsdException w:name="Subtitle" w:qFormat="1"/>
+    <w:lsdException w:name="Body Text First Indent 2" w:semiHidden="1" w:unhideWhenUsed="1"/>
+    <w:lsdException w:name="Note Heading" w:semiHidden="1" w:unhideWhenUsed="1"/>
+    <w:lsdException w:name="Body Text 2" w:semiHidden="1" w:unhideWhenUsed="1"/>
+    <w:lsdException w:name="Body Text 3" w:semiHidden="1" w:unhideWhenUsed="1"/>
+    <w:lsdException w:name="Body Text Indent 2" w:semiHidden="1" w:unhideWhenUsed="1"/>
+    <w:lsdException w:name="Body Text Indent 3" w:semiHidden="1" w:unhideWhenUsed="1"/>
+    <w:lsdException w:name="Block Text" w:semiHidden="1" w:unhideWhenUsed="1"/>
+    <w:lsdException w:name="Hyperlink" w:semiHidden="1" w:uiPriority="99" w:unhideWhenUsed="1"/>
+    <w:lsdException w:name="FollowedHyperlink" w:semiHidden="1" w:unhideWhenUsed="1"/>
+    <w:lsdException w:name="Strong" w:qFormat="1"/>
+    <w:lsdException w:name="Emphasis" w:qFormat="1"/>
+    <w:lsdException w:name="Document Map" w:semiHidden="1" w:unhideWhenUsed="1"/>
+    <w:lsdException w:name="Plain Text" w:semiHidden="1" w:unhideWhenUsed="1"/>
+    <w:lsdException w:name="E-mail Signature" w:semiHidden="1" w:unhideWhenUsed="1"/>
+    <w:lsdException w:name="HTML Top of Form" w:semiHidden="1" w:unhideWhenUsed="1"/>
+    <w:lsdException w:name="HTML Bottom of Form" w:semiHidden="1" w:unhideWhenUsed="1"/>
+    <w:lsdException w:name="Normal (Web)" w:semiHidden="1" w:unhideWhenUsed="1"/>
+    <w:lsdException w:name="HTML Acronym" w:semiHidden="1" w:unhideWhenUsed="1"/>
+    <w:lsdException w:name="HTML Address" w:semiHidden="1" w:unhideWhenUsed="1"/>
+    <w:lsdException w:name="HTML Cite" w:semiHidden="1" w:unhideWhenUsed="1"/>
+    <w:lsdException w:name="HTML Code" w:semiHidden="1" w:unhideWhenUsed="1"/>
+    <w:lsdException w:name="HTML Definition" w:semiHidden="1" w:unhideWhenUsed="1"/>
+    <w:lsdException w:name="HTML Keyboard" w:semiHidden="1" w:unhideWhenUsed="1"/>
+    <w:lsdException w:name="HTML Preformatted" w:semiHidden="1" w:unhideWhenUsed="1"/>
+    <w:lsdException w:name="HTML Sample" w:semiHidden="1" w:unhideWhenUsed="1"/>
+    <w:lsdException w:name="HTML Typewriter" w:semiHidden="1" w:unhideWhenUsed="1"/>
+    <w:lsdException w:name="HTML Variable" w:semiHidden="1" w:unhideWhenUsed="1"/>
+    <w:lsdException w:name="Normal Table" w:semiHidden="1" w:unhideWhenUsed="1"/>
+    <w:lsdException w:name="annotation subject" w:semiHidden="1" w:unhideWhenUsed="1"/>
+    <w:lsdException w:name="No List" w:semiHidden="1" w:unhideWhenUsed="1"/>
+    <w:lsdException w:name="Outline List 1" w:semiHidden="1" w:unhideWhenUsed="1"/>
+    <w:lsdException w:name="Outline List 2" w:semiHidden="1" w:unhideWhenUsed="1"/>
+    <w:lsdException w:name="Outline List 3" w:semiHidden="1" w:unhideWhenUsed="1"/>
+    <w:lsdException w:name="Table Simple 1" w:semiHidden="1" w:unhideWhenUsed="1"/>
+    <w:lsdException w:name="Table Simple 2" w:semiHidden="1" w:unhideWhenUsed="1"/>
+    <w:lsdException w:name="Table Simple 3" w:semiHidden="1" w:unhideWhenUsed="1"/>
+    <w:lsdException w:name="Table Classic 1" w:semiHidden="1" w:unhideWhenUsed="1"/>
+    <w:lsdException w:name="Table Classic 2" w:semiHidden="1" w:unhideWhenUsed="1"/>
+    <w:lsdException w:name="Table Classic 3" w:semiHidden="1" w:unhideWhenUsed="1"/>
+    <w:lsdException w:name="Table Classic 4" w:semiHidden="1" w:unhideWhenUsed="1"/>
+    <w:lsdException w:name="Table Colorful 1" w:semiHidden="1" w:unhideWhenUsed="1"/>
+    <w:lsdException w:name="Table Colorful 2" w:semiHidden="1" w:unhideWhenUsed="1"/>
+    <w:lsdException w:name="Table Colorful 3" w:semiHidden="1" w:unhideWhenUsed="1"/>
+    <w:lsdException w:name="Table Columns 1" w:semiHidden="1" w:unhideWhenUsed="1"/>
+    <w:lsdException w:name="Table Columns 2" w:semiHidden="1" w:unhideWhenUsed="1"/>
+    <w:lsdException w:name="Table Columns 3" w:semiHidden="1" w:unhideWhenUsed="1"/>
+    <w:lsdException w:name="Table Columns 4" w:semiHidden="1" w:unhideWhenUsed="1"/>
+    <w:lsdException w:name="Table Columns 5" w:semiHidden="1" w:unhideWhenUsed="1"/>
+    <w:lsdException w:name="Table Grid 1" w:semiHidden="1" w:unhideWhenUsed="1"/>
+    <w:lsdException w:name="Table Grid 2" w:semiHidden="1" w:unhideWhenUsed="1"/>
+    <w:lsdException w:name="Table Grid 3" w:semiHidden="1" w:unhideWhenUsed="1"/>
+    <w:lsdException w:name="Table Grid 4" w:semiHidden="1" w:unhideWhenUsed="1"/>
+    <w:lsdException w:name="Table Grid 5" w:semiHidden="1" w:unhideWhenUsed="1"/>
+    <w:lsdException w:name="Table Grid 6" w:semiHidden="1" w:unhideWhenUsed="1"/>
+    <w:lsdException w:name="Table Grid 7" w:semiHidden="1" w:unhideWhenUsed="1"/>
+    <w:lsdException w:name="Table Grid 8" w:semiHidden="1" w:unhideWhenUsed="1"/>
+    <w:lsdException w:name="Table List 1" w:semiHidden="1" w:unhideWhenUsed="1"/>
+    <w:lsdException w:name="Table List 2" w:semiHidden="1" w:unhideWhenUsed="1"/>
+    <w:lsdException w:name="Table List 3" w:semiHidden="1" w:unhideWhenUsed="1"/>
+    <w:lsdException w:name="Table List 4" w:semiHidden="1" w:unhideWhenUsed="1"/>
+    <w:lsdException w:name="Table List 5" w:semiHidden="1" w:unhideWhenUsed="1"/>
+    <w:lsdException w:name="Table List 6" w:semiHidden="1" w:unhideWhenUsed="1"/>
+    <w:lsdException w:name="Table List 7" w:semiHidden="1" w:unhideWhenUsed="1"/>
+    <w:lsdException w:name="Table List 8" w:semiHidden="1" w:unhideWhenUsed="1"/>
+    <w:lsdException w:name="Table 3D effects 1" w:semiHidden="1" w:unhideWhenUsed="1"/>
+    <w:lsdException w:name="Table 3D effects 2" w:semiHidden="1" w:unhideWhenUsed="1"/>
+    <w:lsdException w:name="Table 3D effects 3" w:semiHidden="1" w:unhideWhenUsed="1"/>
+    <w:lsdException w:name="Table Contemporary" w:semiHidden="1" w:unhideWhenUsed="1"/>
+    <w:lsdException w:name="Table Elegant" w:semiHidden="1" w:unhideWhenUsed="1"/>
+    <w:lsdException w:name="Table Professional" w:semiHidden="1" w:unhideWhenUsed="1"/>
+    <w:lsdException w:name="Table Subtle 1" w:semiHidden="1" w:unhideWhenUsed="1"/>
+    <w:lsdException w:name="Table Subtle 2" w:semiHidden="1" w:unhideWhenUsed="1"/>
+    <w:lsdException w:name="Table Web 1" w:semiHidden="1" w:unhideWhenUsed="1"/>
+    <w:lsdException w:name="Table Web 2" w:semiHidden="1" w:unhideWhenUsed="1"/>
+    <w:lsdException w:name="Table Web 3" w:semiHidden="1" w:unhideWhenUsed="1"/>
+    <w:lsdException w:name="Balloon Text" w:semiHidden="1" w:unhideWhenUsed="1"/>
+    <w:lsdException w:name="Table Theme" w:semiHidden="1" w:unhideWhenUsed="1"/>
+    <w:lsdException w:name="Note Level 1" w:semiHidden="1" w:unhideWhenUsed="1"/>
+    <w:lsdException w:name="Note Level 2" w:semiHidden="1" w:unhideWhenUsed="1"/>
+    <w:lsdException w:name="Note Level 3" w:semiHidden="1" w:unhideWhenUsed="1"/>
+    <w:lsdException w:name="Note Level 4" w:semiHidden="1" w:unhideWhenUsed="1"/>
+    <w:lsdException w:name="Note Level 5" w:semiHidden="1" w:unhideWhenUsed="1"/>
+    <w:lsdException w:name="Note Level 6" w:semiHidden="1" w:unhideWhenUsed="1"/>
+    <w:lsdException w:name="Note Level 7" w:semiHidden="1" w:unhideWhenUsed="1"/>
+    <w:lsdException w:name="Note Level 8" w:semiHidden="1" w:unhideWhenUsed="1"/>
+    <w:lsdException w:name="Note Level 9" w:semiHidden="1" w:unhideWhenUsed="1"/>
+    <w:lsdException w:name="Placeholder Text" w:semiHidden="1" w:uiPriority="99"/>
+    <w:lsdException w:name="No Spacing" w:uiPriority="1" w:qFormat="1"/>
+    <w:lsdException w:name="Light Shading" w:uiPriority="60"/>
+    <w:lsdException w:name="Light List" w:uiPriority="61"/>
+    <w:lsdException w:name="Light Grid" w:uiPriority="62"/>
+    <w:lsdException w:name="Medium Shading 1" w:uiPriority="63"/>
+    <w:lsdException w:name="Medium Shading 2" w:uiPriority="64"/>
+    <w:lsdException w:name="Medium List 1" w:uiPriority="65"/>
+    <w:lsdException w:name="Medium List 2" w:uiPriority="66"/>
+    <w:lsdException w:name="Medium Grid 1" w:uiPriority="67"/>
+    <w:lsdException w:name="Medium Grid 2" w:uiPriority="68"/>
+    <w:lsdException w:name="Medium Grid 3" w:uiPriority="69"/>
+    <w:lsdException w:name="Dark List" w:uiPriority="70"/>
+    <w:lsdException w:name="Colorful Shading" w:uiPriority="71"/>
+    <w:lsdException w:name="Colorful List" w:uiPriority="72"/>
+    <w:lsdException w:name="Colorful Grid" w:uiPriority="73"/>
+    <w:lsdException w:name="Light Shading Accent 1" w:uiPriority="60"/>
+    <w:lsdException w:name="Light List Accent 1" w:uiPriority="61"/>
+    <w:lsdException w:name="Light Grid Accent 1" w:uiPriority="62"/>
+    <w:lsdException w:name="Medium Shading 1 Accent 1" w:uiPriority="63"/>
+    <w:lsdException w:name="Medium Shading 2 Accent 1" w:uiPriority="64"/>
+    <w:lsdException w:name="Medium List 1 Accent 1" w:uiPriority="65"/>
+    <w:lsdException w:name="Revision" w:semiHidden="1" w:uiPriority="99"/>
+    <w:lsdException w:name="List Paragraph" w:uiPriority="34" w:qFormat="1"/>
+    <w:lsdException w:name="Quote" w:uiPriority="29" w:qFormat="1"/>
+    <w:lsdException w:name="Intense Quote" w:uiPriority="30" w:qFormat="1"/>
+    <w:lsdException w:name="Medium List 2 Accent 1" w:uiPriority="66"/>
+    <w:lsdException w:name="Medium Grid 1 Accent 1" w:uiPriority="67"/>
+    <w:lsdException w:name="Medium Grid 2 Accent 1" w:uiPriority="68"/>
+    <w:lsdException w:name="Medium Grid 3 Accent 1" w:uiPriority="69"/>
+    <w:lsdException w:name="Dark List Accent 1" w:uiPriority="70"/>
+    <w:lsdException w:name="Colorful Shading Accent 1" w:uiPriority="71"/>
+    <w:lsdException w:name="Colorful List Accent 1" w:uiPriority="72"/>
+    <w:lsdException w:name="Colorful Grid Accent 1" w:uiPriority="73"/>
+    <w:lsdException w:name="Light Shading Accent 2" w:uiPriority="60"/>
+    <w:lsdException w:name="Light List Accent 2" w:uiPriority="61"/>
+    <w:lsdException w:name="Light Grid Accent 2" w:uiPriority="62"/>
+    <w:lsdException w:name="Medium Shading 1 Accent 2" w:uiPriority="63"/>
+    <w:lsdException w:name="Medium Shading 2 Accent 2" w:uiPriority="64"/>
+    <w:lsdException w:name="Medium List 1 Accent 2" w:uiPriority="65"/>
+    <w:lsdException w:name="Medium List 2 Accent 2" w:uiPriority="66"/>
+    <w:lsdException w:name="Medium Grid 1 Accent 2" w:uiPriority="67"/>
+    <w:lsdException w:name="Medium Grid 2 Accent 2" w:uiPriority="68"/>
+    <w:lsdException w:name="Medium Grid 3 Accent 2" w:uiPriority="69"/>
+    <w:lsdException w:name="Dark List Accent 2" w:uiPriority="70"/>
+    <w:lsdException w:name="Colorful Shading Accent 2" w:uiPriority="71"/>
+    <w:lsdException w:name="Colorful List Accent 2" w:uiPriority="72"/>
+    <w:lsdException w:name="Colorful Grid Accent 2" w:uiPriority="73"/>
+    <w:lsdException w:name="Light Shading Accent 3" w:uiPriority="60"/>
+    <w:lsdException w:name="Light List Accent 3" w:uiPriority="61"/>
+    <w:lsdException w:name="Light Grid Accent 3" w:uiPriority="62"/>
+    <w:lsdException w:name="Medium Shading 1 Accent 3" w:uiPriority="63"/>
+    <w:lsdException w:name="Medium Shading 2 Accent 3" w:uiPriority="64"/>
+    <w:lsdException w:name="Medium List 1 Accent 3" w:uiPriority="65"/>
+    <w:lsdException w:name="Medium List 2 Accent 3" w:uiPriority="66"/>
+    <w:lsdException w:name="Medium Grid 1 Accent 3" w:uiPriority="67"/>
+    <w:lsdException w:name="Medium Grid 2 Accent 3" w:uiPriority="68"/>
+    <w:lsdException w:name="Medium Grid 3 Accent 3" w:uiPriority="69"/>
+    <w:lsdException w:name="Dark List Accent 3" w:uiPriority="70"/>
+    <w:lsdException w:name="Colorful Shading Accent 3" w:uiPriority="71"/>
+    <w:lsdException w:name="Colorful List Accent 3" w:uiPriority="72"/>
+    <w:lsdException w:name="Colorful Grid Accent 3" w:uiPriority="73"/>
+    <w:lsdException w:name="Light Shading Accent 4" w:uiPriority="60"/>
+    <w:lsdException w:name="Light List Accent 4" w:uiPriority="61"/>
+    <w:lsdException w:name="Light Grid Accent 4" w:uiPriority="62"/>
+    <w:lsdException w:name="Medium Shading 1 Accent 4" w:uiPriority="63"/>
+    <w:lsdException w:name="Medium Shading 2 Accent 4" w:uiPriority="64"/>
+    <w:lsdException w:name="Medium List 1 Accent 4" w:uiPriority="65"/>
+    <w:lsdException w:name="Medium List 2 Accent 4" w:uiPriority="66"/>
+    <w:lsdException w:name="Medium Grid 1 Accent 4" w:uiPriority="67"/>
+    <w:lsdException w:name="Medium Grid 2 Accent 4" w:uiPriority="68"/>
+    <w:lsdException w:name="Medium Grid 3 Accent 4" w:uiPriority="69"/>
+    <w:lsdException w:name="Dark List Accent 4" w:uiPriority="70"/>
+    <w:lsdException w:name="Colorful Shading Accent 4" w:uiPriority="71"/>
+    <w:lsdException w:name="Colorful List Accent 4" w:uiPriority="72"/>
+    <w:lsdException w:name="Colorful Grid Accent 4" w:uiPriority="73"/>
+    <w:lsdException w:name="Light Shading Accent 5" w:uiPriority="60"/>
+    <w:lsdException w:name="Light List Accent 5" w:uiPriority="61"/>
+    <w:lsdException w:name="Light Grid Accent 5" w:uiPriority="62"/>
+    <w:lsdException w:name="Medium Shading 1 Accent 5" w:uiPriority="63"/>
+    <w:lsdException w:name="Medium Shading 2 Accent 5" w:uiPriority="64"/>
+    <w:lsdException w:name="Medium List 1 Accent 5" w:uiPriority="65"/>
+    <w:lsdException w:name="Medium List 2 Accent 5" w:uiPriority="66"/>
+    <w:lsdException w:name="Medium Grid 1 Accent 5" w:uiPriority="67"/>
+    <w:lsdException w:name="Medium Grid 2 Accent 5" w:uiPriority="68"/>
+    <w:lsdException w:name="Medium Grid 3 Accent 5" w:uiPriority="69"/>
+    <w:lsdException w:name="Dark List Accent 5" w:uiPriority="70"/>
+    <w:lsdException w:name="Colorful Shading Accent 5" w:uiPriority="71"/>
+    <w:lsdException w:name="Colorful List Accent 5" w:uiPriority="72"/>
+    <w:lsdException w:name="Colorful Grid Accent 5" w:uiPriority="73"/>
+    <w:lsdException w:name="Light Shading Accent 6" w:uiPriority="60"/>
+    <w:lsdException w:name="Light List Accent 6" w:uiPriority="61"/>
+    <w:lsdException w:name="Light Grid Accent 6" w:uiPriority="62"/>
+    <w:lsdException w:name="Medium Shading 1 Accent 6" w:uiPriority="63"/>
+    <w:lsdException w:name="Medium Shading 2 Accent 6" w:uiPriority="64"/>
+    <w:lsdException w:name="Medium List 1 Accent 6" w:uiPriority="65"/>
+    <w:lsdException w:name="Medium List 2 Accent 6" w:uiPriority="66"/>
+    <w:lsdException w:name="Medium Grid 1 Accent 6" w:uiPriority="67"/>
+    <w:lsdException w:name="Medium Grid 2 Accent 6" w:uiPriority="68"/>
+    <w:lsdException w:name="Medium Grid 3 Accent 6" w:uiPriority="69"/>
+    <w:lsdException w:name="Dark List Accent 6" w:uiPriority="70"/>
+    <w:lsdException w:name="Colorful Shading Accent 6" w:uiPriority="71"/>
+    <w:lsdException w:name="Colorful List Accent 6" w:uiPriority="72"/>
+    <w:lsdException w:name="Colorful Grid Accent 6" w:uiPriority="73"/>
+    <w:lsdException w:name="Subtle Emphasis" w:uiPriority="19" w:qFormat="1"/>
+    <w:lsdException w:name="Intense Emphasis" w:uiPriority="21" w:qFormat="1"/>
+    <w:lsdException w:name="Subtle Reference" w:uiPriority="31" w:qFormat="1"/>
+    <w:lsdException w:name="Intense Reference" w:uiPriority="32" w:qFormat="1"/>
+    <w:lsdException w:name="Book Title" w:uiPriority="33" w:qFormat="1"/>
+    <w:lsdException w:name="Bibliography" w:semiHidden="1" w:uiPriority="37" w:unhideWhenUsed="1"/>
+    <w:lsdException w:name="TOC Heading" w:semiHidden="1" w:uiPriority="39" w:unhideWhenUsed="1" w:qFormat="1"/>
+    <w:lsdException w:name="Plain Table 1" w:uiPriority="41"/>
+    <w:lsdException w:name="Plain Table 2" w:uiPriority="42"/>
+    <w:lsdException w:name="Plain Table 3" w:uiPriority="43"/>
+    <w:lsdException w:name="Plain Table 4" w:uiPriority="44"/>
+    <w:lsdException w:name="Plain Table 5" w:uiPriority="45"/>
+    <w:lsdException w:name="Grid Table Light" w:uiPriority="40"/>
+    <w:lsdException w:name="Grid Table 1 Light" w:uiPriority="46"/>
+    <w:lsdException w:name="Grid Table 2" w:uiPriority="47"/>
+    <w:lsdException w:name="Grid Table 3" w:uiPriority="48"/>
+    <w:lsdException w:name="Grid Table 4" w:uiPriority="49"/>
+    <w:lsdException w:name="Grid Table 5 Dark" w:uiPriority="50"/>
+    <w:lsdException w:name="Grid Table 6 Colorful" w:uiPriority="51"/>
+    <w:lsdException w:name="Grid Table 7 Colorful" w:uiPriority="52"/>
+    <w:lsdException w:name="Grid Table 1 Light Accent 1" w:uiPriority="46"/>
+    <w:lsdException w:name="Grid Table 2 Accent 1" w:uiPriority="47"/>
+    <w:lsdException w:name="Grid Table 3 Accent 1" w:uiPriority="48"/>
+    <w:lsdException w:name="Grid Table 4 Accent 1" w:uiPriority="49"/>
+    <w:lsdException w:name="Grid Table 5 Dark Accent 1" w:uiPriority="50"/>
+    <w:lsdException w:name="Grid Table 6 Colorful Accent 1" w:uiPriority="51"/>
+    <w:lsdException w:name="Grid Table 7 Colorful Accent 1" w:uiPriority="52"/>
+    <w:lsdException w:name="Grid Table 1 Light Accent 2" w:uiPriority="46"/>
+    <w:lsdException w:name="Grid Table 2 Accent 2" w:uiPriority="47"/>
+    <w:lsdException w:name="Grid Table 3 Accent 2" w:uiPriority="48"/>
+    <w:lsdException w:name="Grid Table 4 Accent 2" w:uiPriority="49"/>
+    <w:lsdException w:name="Grid Table 5 Dark Accent 2" w:uiPriority="50"/>
+    <w:lsdException w:name="Grid Table 6 Colorful Accent 2" w:uiPriority="51"/>
+    <w:lsdException w:name="Grid Table 7 Colorful Accent 2" w:uiPriority="52"/>
+    <w:lsdException w:name="Grid Table 1 Light Accent 3" w:uiPriority="46"/>
+    <w:lsdException w:name="Grid Table 2 Accent 3" w:uiPriority="47"/>
+    <w:lsdException w:name="Grid Table 3 Accent 3" w:uiPriority="48"/>
+    <w:lsdException w:name="Grid Table 4 Accent 3" w:uiPriority="49"/>
+    <w:lsdException w:name="Grid Table 5 Dark Accent 3" w:uiPriority="50"/>
+    <w:lsdException w:name="Grid Table 6 Colorful Accent 3" w:uiPriority="51"/>
+    <w:lsdException w:name="Grid Table 7 Colorful Accent 3" w:uiPriority="52"/>
+    <w:lsdException w:name="Grid Table 1 Light Accent 4" w:uiPriority="46"/>
+    <w:lsdException w:name="Grid Table 2 Accent 4" w:uiPriority="47"/>
+    <w:lsdException w:name="Grid Table 3 Accent 4" w:uiPriority="48"/>
+    <w:lsdException w:name="Grid Table 4 Accent 4" w:uiPriority="49"/>
+    <w:lsdException w:name="Grid Table 5 Dark Accent 4" w:uiPriority="50"/>
+    <w:lsdException w:name="Grid Table 6 Colorful Accent 4" w:uiPriority="51"/>
+    <w:lsdException w:name="Grid Table 7 Colorful Accent 4" w:uiPriority="52"/>
+    <w:lsdException w:name="Grid Table 1 Light Accent 5" w:uiPriority="46"/>
+    <w:lsdException w:name="Grid Table 2 Accent 5" w:uiPriority="47"/>
+    <w:lsdException w:name="Grid Table 3 Accent 5" w:uiPriority="48"/>
+    <w:lsdException w:name="Grid Table 4 Accent 5" w:uiPriority="49"/>
+    <w:lsdException w:name="Grid Table 5 Dark Accent 5" w:uiPriority="50"/>
+    <w:lsdException w:name="Grid Table 6 Colorful Accent 5" w:uiPriority="51"/>
+    <w:lsdException w:name="Grid Table 7 Colorful Accent 5" w:uiPriority="52"/>
+    <w:lsdException w:name="Grid Table 1 Light Accent 6" w:uiPriority="46"/>
+    <w:lsdException w:name="Grid Table 2 Accent 6" w:uiPriority="47"/>
+    <w:lsdException w:name="Grid Table 3 Accent 6" w:uiPriority="48"/>
+    <w:lsdException w:name="Grid Table 4 Accent 6" w:uiPriority="49"/>
+    <w:lsdException w:name="Grid Table 5 Dark Accent 6" w:uiPriority="50"/>
+    <w:lsdException w:name="Grid Table 6 Colorful Accent 6" w:uiPriority="51"/>
+    <w:lsdException w:name="Grid Table 7 Colorful Accent 6" w:uiPriority="52"/>
+    <w:lsdException w:name="List Table 1 Light" w:uiPriority="46"/>
+    <w:lsdException w:name="List Table 2" w:uiPriority="47"/>
+    <w:lsdException w:name="List Table 3" w:uiPriority="48"/>
+    <w:lsdException w:name="List Table 4" w:uiPriority="49"/>
+    <w:lsdException w:name="List Table 5 Dark" w:uiPriority="50"/>
+    <w:lsdException w:name="List Table 6 Colorful" w:uiPriority="51"/>
+    <w:lsdException w:name="List Table 7 Colorful" w:uiPriority="52"/>
+    <w:lsdException w:name="List Table 1 Light Accent 1" w:uiPriority="46"/>
+    <w:lsdException w:name="List Table 2 Accent 1" w:uiPriority="47"/>
+    <w:lsdException w:name="List Table 3 Accent 1" w:uiPriority="48"/>
+    <w:lsdException w:name="List Table 4 Accent 1" w:uiPriority="49"/>
+    <w:lsdException w:name="List Table 5 Dark Accent 1" w:uiPriority="50"/>
+    <w:lsdException w:name="List Table 6 Colorful Accent 1" w:uiPriority="51"/>
+    <w:lsdException w:name="List Table 7 Colorful Accent 1" w:uiPriority="52"/>
+    <w:lsdException w:name="List Table 1 Light Accent 2" w:uiPriority="46"/>
+    <w:lsdException w:name="List Table 2 Accent 2" w:uiPriority="47"/>
+    <w:lsdException w:name="List Table 3 Accent 2" w:uiPriority="48"/>
+    <w:lsdException w:name="List Table 4 Accent 2" w:uiPriority="49"/>
+    <w:lsdException w:name="List Table 5 Dark Accent 2" w:uiPriority="50"/>
+    <w:lsdException w:name="List Table 6 Colorful Accent 2" w:uiPriority="51"/>
+    <w:lsdException w:name="List Table 7 Colorful Accent 2" w:uiPriority="52"/>
+    <w:lsdException w:name="List Table 1 Light Accent 3" w:uiPriority="46"/>
+    <w:lsdException w:name="List Table 2 Accent 3" w:uiPriority="47"/>
+    <w:lsdException w:name="List Table 3 Accent 3" w:uiPriority="48"/>
+    <w:lsdException w:name="List Table 4 Accent 3" w:uiPriority="49"/>
+    <w:lsdException w:name="List Table 5 Dark Accent 3" w:uiPriority="50"/>
+    <w:lsdException w:name="List Table 6 Colorful Accent 3" w:uiPriority="51"/>
+    <w:lsdException w:name="List Table 7 Colorful Accent 3" w:uiPriority="52"/>
+    <w:lsdException w:name="List Table 1 Light Accent 4" w:uiPriority="46"/>
+    <w:lsdException w:name="List Table 2 Accent 4" w:uiPriority="47"/>
+    <w:lsdException w:name="List Table 3 Accent 4" w:uiPriority="48"/>
+    <w:lsdException w:name="List Table 4 Accent 4" w:uiPriority="49"/>
+    <w:lsdException w:name="List Table 5 Dark Accent 4" w:uiPriority="50"/>
+    <w:lsdException w:name="List Table 6 Colorful Accent 4" w:uiPriority="51"/>
+    <w:lsdException w:name="List Table 7 Colorful Accent 4" w:uiPriority="52"/>
+    <w:lsdException w:name="List Table 1 Light Accent 5" w:uiPriority="46"/>
+    <w:lsdException w:name="List Table 2 Accent 5" w:uiPriority="47"/>
+    <w:lsdException w:name="List Table 3 Accent 5" w:uiPriority="48"/>
+    <w:lsdException w:name="List Table 4 Accent 5" w:uiPriority="49"/>
+    <w:lsdException w:name="List Table 5 Dark Accent 5" w:uiPriority="50"/>
+    <w:lsdException w:name="List Table 6 Colorful Accent 5" w:uiPriority="51"/>
+    <w:lsdException w:name="List Table 7 Colorful Accent 5" w:uiPriority="52"/>
+    <w:lsdException w:name="List Table 1 Light Accent 6" w:uiPriority="46"/>
+    <w:lsdException w:name="List Table 2 Accent 6" w:uiPriority="47"/>
+    <w:lsdException w:name="List Table 3 Accent 6" w:uiPriority="48"/>
+    <w:lsdException w:name="List Table 4 Accent 6" w:uiPriority="49"/>
+    <w:lsdException w:name="List Table 5 Dark Accent 6" w:uiPriority="50"/>
+    <w:lsdException w:name="List Table 6 Colorful Accent 6" w:uiPriority="51"/>
+    <w:lsdException w:name="List Table 7 Colorful Accent 6" w:uiPriority="52"/>
   </w:latentStyles>
   <w:style w:type="paragraph" w:default="1" w:styleId="Normal">
     <w:name w:val="Normal"/>
@@ -5719,7 +6085,6 @@
   <w:style w:type="character" w:default="1" w:styleId="DefaultParagraphFont">
     <w:name w:val="Default Paragraph Font"/>
     <w:uiPriority w:val="1"/>
-    <w:semiHidden/>
     <w:unhideWhenUsed/>
   </w:style>
   <w:style w:type="table" w:default="1" w:styleId="TableNormal">
@@ -5727,7 +6092,6 @@
     <w:uiPriority w:val="99"/>
     <w:semiHidden/>
     <w:unhideWhenUsed/>
-    <w:qFormat/>
     <w:tblPr>
       <w:tblInd w:w="0" w:type="dxa"/>
       <w:tblCellMar>
@@ -6564,7 +6928,7 @@
 </file>
 
 <file path=customXml/itemProps1.xml><?xml version="1.0" encoding="utf-8"?>
-<ds:datastoreItem xmlns:ds="http://schemas.openxmlformats.org/officeDocument/2006/customXml" ds:itemID="{D3BA9C60-DD30-2540-B329-6555BCF5FEEF}">
+<ds:datastoreItem xmlns:ds="http://schemas.openxmlformats.org/officeDocument/2006/customXml" ds:itemID="{48460EA0-AE0D-C544-893D-E0A430E749AC}">
   <ds:schemaRefs>
     <ds:schemaRef ds:uri="http://schemas.openxmlformats.org/officeDocument/2006/bibliography"/>
   </ds:schemaRefs>

</xml_diff>